<commit_message>
Correção baseado no feedback parte 2
Atualizado ( Doc Arquitetura, Plano de Interação E1, Projeto UML em um
arquivo só "astah UML", especificação de requisito da E1 )
</commit_message>
<xml_diff>
--- a/acompanhamento projeto/Plano de Interacao.docx
+++ b/acompanhamento projeto/Plano de Interacao.docx
@@ -9,6 +9,7 @@
           <w:sz w:val="32"/>
         </w:rPr>
       </w:pPr>
+      <w:proofErr w:type="spellStart"/>
       <w:r>
         <w:rPr>
           <w:sz w:val="32"/>
@@ -21,12 +22,21 @@
         </w:rPr>
         <w:t>ator</w:t>
       </w:r>
+      <w:proofErr w:type="spellEnd"/>
       <w:r>
         <w:rPr>
           <w:sz w:val="32"/>
         </w:rPr>
-        <w:t xml:space="preserve"> App</w:t>
+        <w:t xml:space="preserve"> </w:t>
       </w:r>
+      <w:proofErr w:type="spellStart"/>
+      <w:r>
+        <w:rPr>
+          <w:sz w:val="32"/>
+        </w:rPr>
+        <w:t>App</w:t>
+      </w:r>
+      <w:proofErr w:type="spellEnd"/>
     </w:p>
     <w:p/>
     <w:p>
@@ -49,6 +59,8 @@
       <w:r>
         <w:t>Principais Marcos</w:t>
       </w:r>
+      <w:bookmarkStart w:id="0" w:name="_GoBack"/>
+      <w:bookmarkEnd w:id="0"/>
     </w:p>
     <w:p>
       <w:pPr>
@@ -127,7 +139,7 @@
                 <w:bCs/>
               </w:rPr>
             </w:pPr>
-            <w:bookmarkStart w:id="0" w:name="OLE_LINK1"/>
+            <w:bookmarkStart w:id="1" w:name="OLE_LINK1"/>
             <w:r>
               <w:rPr>
                 <w:rFonts w:ascii="Arial" w:hAnsi="Arial" w:cs="Arial"/>
@@ -182,7 +194,14 @@
               <w:rPr>
                 <w:rFonts w:ascii="Arial" w:hAnsi="Arial" w:cs="Arial"/>
               </w:rPr>
-              <w:t xml:space="preserve"> projeto BorrLoc</w:t>
+              <w:t xml:space="preserve"> projeto </w:t>
+            </w:r>
+            <w:proofErr w:type="spellStart"/>
+            <w:r>
+              <w:rPr>
+                <w:rFonts w:ascii="Arial" w:hAnsi="Arial" w:cs="Arial"/>
+              </w:rPr>
+              <w:t>BorrLoc</w:t>
             </w:r>
             <w:r>
               <w:rPr>
@@ -190,12 +209,21 @@
               </w:rPr>
               <w:t>ator</w:t>
             </w:r>
-            <w:r>
-              <w:rPr>
-                <w:rFonts w:ascii="Arial" w:hAnsi="Arial" w:cs="Arial"/>
-              </w:rPr>
-              <w:t xml:space="preserve"> App</w:t>
-            </w:r>
+            <w:proofErr w:type="spellEnd"/>
+            <w:r>
+              <w:rPr>
+                <w:rFonts w:ascii="Arial" w:hAnsi="Arial" w:cs="Arial"/>
+              </w:rPr>
+              <w:t xml:space="preserve"> </w:t>
+            </w:r>
+            <w:proofErr w:type="spellStart"/>
+            <w:r>
+              <w:rPr>
+                <w:rFonts w:ascii="Arial" w:hAnsi="Arial" w:cs="Arial"/>
+              </w:rPr>
+              <w:t>App</w:t>
+            </w:r>
+            <w:proofErr w:type="spellEnd"/>
           </w:p>
         </w:tc>
         <w:tc>
@@ -247,7 +275,7 @@
               <w:rPr>
                 <w:rFonts w:ascii="Arial" w:hAnsi="Arial" w:cs="Arial"/>
               </w:rPr>
-              <w:t>22</w:t>
+              <w:t>13</w:t>
             </w:r>
             <w:r>
               <w:rPr>
@@ -291,7 +319,7 @@
               <w:rPr>
                 <w:rFonts w:ascii="Arial" w:hAnsi="Arial" w:cs="Arial"/>
               </w:rPr>
-              <w:t>22</w:t>
+              <w:t>13</w:t>
             </w:r>
             <w:r>
               <w:rPr>
@@ -335,7 +363,7 @@
               <w:rPr>
                 <w:rFonts w:ascii="Arial" w:hAnsi="Arial" w:cs="Arial"/>
               </w:rPr>
-              <w:t>22</w:t>
+              <w:t>15</w:t>
             </w:r>
             <w:r>
               <w:rPr>
@@ -379,7 +407,7 @@
               <w:rPr>
                 <w:rFonts w:ascii="Arial" w:hAnsi="Arial" w:cs="Arial"/>
               </w:rPr>
-              <w:t>28</w:t>
+              <w:t>15</w:t>
             </w:r>
             <w:r>
               <w:rPr>
@@ -423,7 +451,7 @@
               <w:rPr>
                 <w:rFonts w:ascii="Arial" w:hAnsi="Arial" w:cs="Arial"/>
               </w:rPr>
-              <w:t>28</w:t>
+              <w:t>20</w:t>
             </w:r>
             <w:r>
               <w:rPr>
@@ -467,7 +495,7 @@
               <w:rPr>
                 <w:rFonts w:ascii="Arial" w:hAnsi="Arial" w:cs="Arial"/>
               </w:rPr>
-              <w:t>03</w:t>
+              <w:t>20</w:t>
             </w:r>
             <w:r>
               <w:rPr>
@@ -543,7 +571,21 @@
               <w:rPr>
                 <w:rFonts w:ascii="Arial" w:hAnsi="Arial" w:cs="Arial"/>
               </w:rPr>
-              <w:t>no GitHub e seus diretórios</w:t>
+              <w:t xml:space="preserve">no </w:t>
+            </w:r>
+            <w:proofErr w:type="spellStart"/>
+            <w:r>
+              <w:rPr>
+                <w:rFonts w:ascii="Arial" w:hAnsi="Arial" w:cs="Arial"/>
+              </w:rPr>
+              <w:t>GitHub</w:t>
+            </w:r>
+            <w:proofErr w:type="spellEnd"/>
+            <w:r>
+              <w:rPr>
+                <w:rFonts w:ascii="Arial" w:hAnsi="Arial" w:cs="Arial"/>
+              </w:rPr>
+              <w:t xml:space="preserve"> e seus diretórios</w:t>
             </w:r>
           </w:p>
         </w:tc>
@@ -610,7 +652,7 @@
           </w:p>
         </w:tc>
       </w:tr>
-      <w:bookmarkEnd w:id="0"/>
+      <w:bookmarkEnd w:id="1"/>
     </w:tbl>
     <w:p>
       <w:pPr>
@@ -669,8 +711,6 @@
           <w:rFonts w:ascii="Arial" w:hAnsi="Arial" w:cs="Arial"/>
         </w:rPr>
       </w:pPr>
-      <w:bookmarkStart w:id="1" w:name="_GoBack"/>
-      <w:bookmarkEnd w:id="1"/>
     </w:p>
     <w:p>
       <w:pPr>
@@ -894,6 +934,16 @@
         </w:rPr>
         <w:t>Construção do caso de uso Cadastro de moto taxistas</w:t>
       </w:r>
+    </w:p>
+    <w:p>
+      <w:pPr>
+        <w:pStyle w:val="PargrafodaLista"/>
+        <w:widowControl/>
+        <w:spacing w:line="240" w:lineRule="auto"/>
+        <w:rPr>
+          <w:rFonts w:ascii="Arial" w:hAnsi="Arial" w:cs="Arial"/>
+        </w:rPr>
+      </w:pPr>
     </w:p>
     <w:p>
       <w:pPr>
@@ -924,8 +974,8 @@
         <w:gridCol w:w="851"/>
         <w:gridCol w:w="1134"/>
         <w:gridCol w:w="992"/>
-        <w:gridCol w:w="1276"/>
-        <w:gridCol w:w="850"/>
+        <w:gridCol w:w="1559"/>
+        <w:gridCol w:w="567"/>
         <w:gridCol w:w="993"/>
         <w:gridCol w:w="850"/>
         <w:gridCol w:w="803"/>
@@ -1053,7 +1103,7 @@
         </w:tc>
         <w:tc>
           <w:tcPr>
-            <w:tcW w:w="1276" w:type="dxa"/>
+            <w:tcW w:w="1559" w:type="dxa"/>
             <w:shd w:val="clear" w:color="auto" w:fill="D9D9D9"/>
           </w:tcPr>
           <w:p>
@@ -1082,7 +1132,7 @@
         </w:tc>
         <w:tc>
           <w:tcPr>
-            <w:tcW w:w="850" w:type="dxa"/>
+            <w:tcW w:w="567" w:type="dxa"/>
             <w:shd w:val="clear" w:color="auto" w:fill="D9D9D9"/>
           </w:tcPr>
           <w:p>
@@ -1219,8 +1269,17 @@
                 <w:rFonts w:ascii="Arial" w:hAnsi="Arial" w:cs="Arial"/>
                 <w:sz w:val="16"/>
               </w:rPr>
-              <w:t>Criar uma conta no github</w:t>
-            </w:r>
+              <w:t xml:space="preserve">Criar uma conta no </w:t>
+            </w:r>
+            <w:proofErr w:type="spellStart"/>
+            <w:r>
+              <w:rPr>
+                <w:rFonts w:ascii="Arial" w:hAnsi="Arial" w:cs="Arial"/>
+                <w:sz w:val="16"/>
+              </w:rPr>
+              <w:t>github</w:t>
+            </w:r>
+            <w:proofErr w:type="spellEnd"/>
           </w:p>
           <w:p>
             <w:pPr>
@@ -1311,7 +1370,7 @@
         </w:tc>
         <w:tc>
           <w:tcPr>
-            <w:tcW w:w="1276" w:type="dxa"/>
+            <w:tcW w:w="1559" w:type="dxa"/>
             <w:noWrap/>
             <w:vAlign w:val="bottom"/>
           </w:tcPr>
@@ -1322,942 +1381,8 @@
               <w:rPr>
                 <w:rFonts w:ascii="Arial" w:hAnsi="Arial" w:cs="Arial"/>
                 <w:sz w:val="16"/>
+                <w:szCs w:val="16"/>
                 <w:lang w:eastAsia="ja-JP"/>
-              </w:rPr>
-            </w:pPr>
-            <w:r>
-              <w:rPr>
-                <w:rFonts w:ascii="Arial" w:hAnsi="Arial" w:cs="Arial"/>
-                <w:sz w:val="16"/>
-              </w:rPr>
-              <w:t>Site</w:t>
-            </w:r>
-            <w:r>
-              <w:rPr>
-                <w:rFonts w:ascii="Arial" w:hAnsi="Arial" w:cs="Arial"/>
-                <w:sz w:val="16"/>
-              </w:rPr>
-              <w:t xml:space="preserve"> do GitH</w:t>
-            </w:r>
-            <w:r>
-              <w:rPr>
-                <w:rFonts w:ascii="Arial" w:hAnsi="Arial" w:cs="Arial"/>
-                <w:sz w:val="16"/>
-              </w:rPr>
-              <w:t>ub</w:t>
-            </w:r>
-          </w:p>
-        </w:tc>
-        <w:tc>
-          <w:tcPr>
-            <w:tcW w:w="850" w:type="dxa"/>
-            <w:noWrap/>
-            <w:vAlign w:val="bottom"/>
-          </w:tcPr>
-          <w:p>
-            <w:pPr>
-              <w:widowControl/>
-              <w:spacing w:line="240" w:lineRule="auto"/>
-              <w:rPr>
-                <w:rFonts w:ascii="Arial" w:hAnsi="Arial" w:cs="Arial"/>
-                <w:sz w:val="16"/>
-                <w:lang w:eastAsia="ja-JP"/>
-              </w:rPr>
-            </w:pPr>
-          </w:p>
-        </w:tc>
-        <w:tc>
-          <w:tcPr>
-            <w:tcW w:w="993" w:type="dxa"/>
-            <w:noWrap/>
-            <w:vAlign w:val="bottom"/>
-          </w:tcPr>
-          <w:p>
-            <w:pPr>
-              <w:rPr>
-                <w:rFonts w:ascii="Arial" w:hAnsi="Arial" w:cs="Arial"/>
-                <w:sz w:val="16"/>
-              </w:rPr>
-            </w:pPr>
-            <w:r>
-              <w:rPr>
-                <w:rFonts w:ascii="Arial" w:hAnsi="Arial" w:cs="Arial"/>
-                <w:sz w:val="16"/>
-              </w:rPr>
-              <w:t>Elton</w:t>
-            </w:r>
-          </w:p>
-        </w:tc>
-        <w:tc>
-          <w:tcPr>
-            <w:tcW w:w="850" w:type="dxa"/>
-            <w:noWrap/>
-            <w:vAlign w:val="bottom"/>
-          </w:tcPr>
-          <w:p>
-            <w:pPr>
-              <w:jc w:val="right"/>
-              <w:rPr>
-                <w:rFonts w:ascii="Arial" w:hAnsi="Arial" w:cs="Arial"/>
-                <w:sz w:val="16"/>
-              </w:rPr>
-            </w:pPr>
-            <w:r>
-              <w:rPr>
-                <w:rFonts w:ascii="Arial" w:hAnsi="Arial" w:cs="Arial"/>
-                <w:sz w:val="16"/>
-              </w:rPr>
-              <w:t>1</w:t>
-            </w:r>
-          </w:p>
-        </w:tc>
-        <w:tc>
-          <w:tcPr>
-            <w:tcW w:w="803" w:type="dxa"/>
-            <w:noWrap/>
-            <w:vAlign w:val="bottom"/>
-          </w:tcPr>
-          <w:p>
-            <w:pPr>
-              <w:rPr>
-                <w:rFonts w:ascii="Arial" w:hAnsi="Arial" w:cs="Arial"/>
-                <w:sz w:val="16"/>
-              </w:rPr>
-            </w:pPr>
-            <w:r>
-              <w:rPr>
-                <w:rFonts w:ascii="Arial" w:hAnsi="Arial" w:cs="Arial"/>
-                <w:sz w:val="16"/>
-              </w:rPr>
-              <w:t>2</w:t>
-            </w:r>
-          </w:p>
-        </w:tc>
-      </w:tr>
-      <w:tr>
-        <w:trPr>
-          <w:trHeight w:val="255"/>
-        </w:trPr>
-        <w:tc>
-          <w:tcPr>
-            <w:tcW w:w="1714" w:type="dxa"/>
-            <w:noWrap/>
-            <w:vAlign w:val="bottom"/>
-          </w:tcPr>
-          <w:p>
-            <w:pPr>
-              <w:widowControl/>
-              <w:spacing w:line="240" w:lineRule="auto"/>
-              <w:rPr>
-                <w:rFonts w:ascii="Arial" w:hAnsi="Arial" w:cs="Arial"/>
-                <w:sz w:val="16"/>
-                <w:lang w:eastAsia="ja-JP"/>
-              </w:rPr>
-            </w:pPr>
-            <w:r>
-              <w:rPr>
-                <w:rFonts w:ascii="Arial" w:hAnsi="Arial" w:cs="Arial"/>
-                <w:sz w:val="16"/>
-                <w:lang w:eastAsia="ja-JP"/>
-              </w:rPr>
-              <w:t>Colocar os documentos no repositório do github</w:t>
-            </w:r>
-          </w:p>
-        </w:tc>
-        <w:tc>
-          <w:tcPr>
-            <w:tcW w:w="851" w:type="dxa"/>
-            <w:noWrap/>
-            <w:vAlign w:val="bottom"/>
-          </w:tcPr>
-          <w:p>
-            <w:pPr>
-              <w:widowControl/>
-              <w:spacing w:line="240" w:lineRule="auto"/>
-              <w:rPr>
-                <w:rFonts w:ascii="Arial" w:hAnsi="Arial" w:cs="Arial"/>
-                <w:sz w:val="16"/>
-                <w:lang w:eastAsia="ja-JP"/>
-              </w:rPr>
-            </w:pPr>
-            <w:r>
-              <w:rPr>
-                <w:rFonts w:ascii="Arial" w:hAnsi="Arial" w:cs="Arial"/>
-                <w:sz w:val="16"/>
-                <w:lang w:eastAsia="ja-JP"/>
-              </w:rPr>
-              <w:t>Alta</w:t>
-            </w:r>
-          </w:p>
-        </w:tc>
-        <w:tc>
-          <w:tcPr>
-            <w:tcW w:w="1134" w:type="dxa"/>
-            <w:noWrap/>
-            <w:vAlign w:val="bottom"/>
-          </w:tcPr>
-          <w:p>
-            <w:pPr>
-              <w:widowControl/>
-              <w:spacing w:line="240" w:lineRule="auto"/>
-              <w:rPr>
-                <w:rFonts w:ascii="Arial" w:hAnsi="Arial" w:cs="Arial"/>
-                <w:sz w:val="16"/>
-                <w:lang w:eastAsia="ja-JP"/>
-              </w:rPr>
-            </w:pPr>
-          </w:p>
-        </w:tc>
-        <w:tc>
-          <w:tcPr>
-            <w:tcW w:w="992" w:type="dxa"/>
-            <w:noWrap/>
-            <w:vAlign w:val="bottom"/>
-          </w:tcPr>
-          <w:p>
-            <w:pPr>
-              <w:widowControl/>
-              <w:spacing w:line="240" w:lineRule="auto"/>
-              <w:rPr>
-                <w:rFonts w:ascii="Arial" w:hAnsi="Arial" w:cs="Arial"/>
-                <w:sz w:val="16"/>
-                <w:lang w:eastAsia="ja-JP"/>
-              </w:rPr>
-            </w:pPr>
-          </w:p>
-        </w:tc>
-        <w:tc>
-          <w:tcPr>
-            <w:tcW w:w="1276" w:type="dxa"/>
-            <w:noWrap/>
-            <w:vAlign w:val="bottom"/>
-          </w:tcPr>
-          <w:p>
-            <w:pPr>
-              <w:widowControl/>
-              <w:spacing w:line="240" w:lineRule="auto"/>
-              <w:rPr>
-                <w:rFonts w:ascii="Arial" w:hAnsi="Arial" w:cs="Arial"/>
-                <w:sz w:val="16"/>
-                <w:lang w:eastAsia="ja-JP"/>
-              </w:rPr>
-            </w:pPr>
-          </w:p>
-        </w:tc>
-        <w:tc>
-          <w:tcPr>
-            <w:tcW w:w="850" w:type="dxa"/>
-            <w:noWrap/>
-            <w:vAlign w:val="bottom"/>
-          </w:tcPr>
-          <w:p>
-            <w:pPr>
-              <w:widowControl/>
-              <w:spacing w:line="240" w:lineRule="auto"/>
-              <w:rPr>
-                <w:rFonts w:ascii="Arial" w:hAnsi="Arial" w:cs="Arial"/>
-                <w:sz w:val="16"/>
-                <w:lang w:eastAsia="ja-JP"/>
-              </w:rPr>
-            </w:pPr>
-          </w:p>
-        </w:tc>
-        <w:tc>
-          <w:tcPr>
-            <w:tcW w:w="993" w:type="dxa"/>
-            <w:noWrap/>
-            <w:vAlign w:val="bottom"/>
-          </w:tcPr>
-          <w:p>
-            <w:pPr>
-              <w:widowControl/>
-              <w:spacing w:line="240" w:lineRule="auto"/>
-              <w:rPr>
-                <w:rFonts w:ascii="Arial" w:hAnsi="Arial" w:cs="Arial"/>
-                <w:sz w:val="16"/>
-                <w:lang w:eastAsia="ja-JP"/>
-              </w:rPr>
-            </w:pPr>
-            <w:r>
-              <w:rPr>
-                <w:rFonts w:ascii="Arial" w:hAnsi="Arial" w:cs="Arial"/>
-                <w:sz w:val="16"/>
-              </w:rPr>
-              <w:t>Elton</w:t>
-            </w:r>
-          </w:p>
-        </w:tc>
-        <w:tc>
-          <w:tcPr>
-            <w:tcW w:w="850" w:type="dxa"/>
-            <w:noWrap/>
-            <w:vAlign w:val="bottom"/>
-          </w:tcPr>
-          <w:p>
-            <w:pPr>
-              <w:widowControl/>
-              <w:spacing w:line="240" w:lineRule="auto"/>
-              <w:rPr>
-                <w:rFonts w:ascii="Arial" w:hAnsi="Arial" w:cs="Arial"/>
-                <w:sz w:val="16"/>
-                <w:lang w:eastAsia="ja-JP"/>
-              </w:rPr>
-            </w:pPr>
-          </w:p>
-        </w:tc>
-        <w:tc>
-          <w:tcPr>
-            <w:tcW w:w="803" w:type="dxa"/>
-            <w:noWrap/>
-            <w:vAlign w:val="bottom"/>
-          </w:tcPr>
-          <w:p>
-            <w:pPr>
-              <w:widowControl/>
-              <w:spacing w:line="240" w:lineRule="auto"/>
-              <w:rPr>
-                <w:rFonts w:ascii="Arial" w:hAnsi="Arial" w:cs="Arial"/>
-                <w:sz w:val="16"/>
-                <w:lang w:eastAsia="ja-JP"/>
-              </w:rPr>
-            </w:pPr>
-          </w:p>
-        </w:tc>
-      </w:tr>
-      <w:tr>
-        <w:trPr>
-          <w:trHeight w:val="255"/>
-        </w:trPr>
-        <w:tc>
-          <w:tcPr>
-            <w:tcW w:w="1714" w:type="dxa"/>
-            <w:noWrap/>
-            <w:vAlign w:val="bottom"/>
-          </w:tcPr>
-          <w:p>
-            <w:pPr>
-              <w:rPr>
-                <w:rFonts w:ascii="Arial" w:hAnsi="Arial" w:cs="Arial"/>
-                <w:sz w:val="16"/>
-              </w:rPr>
-            </w:pPr>
-            <w:r>
-              <w:rPr>
-                <w:rFonts w:ascii="Arial" w:hAnsi="Arial" w:cs="Arial"/>
-                <w:sz w:val="16"/>
-              </w:rPr>
-              <w:t>Criar</w:t>
-            </w:r>
-            <w:r>
-              <w:rPr>
-                <w:rFonts w:ascii="Arial" w:hAnsi="Arial" w:cs="Arial"/>
-                <w:sz w:val="16"/>
-              </w:rPr>
-              <w:t xml:space="preserve"> o documento de visão, plano de projeto, lista de itens de trabalho e de risco</w:t>
-            </w:r>
-          </w:p>
-          <w:p>
-            <w:pPr>
-              <w:widowControl/>
-              <w:spacing w:line="240" w:lineRule="auto"/>
-              <w:rPr>
-                <w:rFonts w:ascii="Arial" w:hAnsi="Arial" w:cs="Arial"/>
-                <w:sz w:val="16"/>
-                <w:lang w:eastAsia="ja-JP"/>
-              </w:rPr>
-            </w:pPr>
-          </w:p>
-        </w:tc>
-        <w:tc>
-          <w:tcPr>
-            <w:tcW w:w="851" w:type="dxa"/>
-            <w:noWrap/>
-            <w:vAlign w:val="bottom"/>
-          </w:tcPr>
-          <w:p>
-            <w:pPr>
-              <w:rPr>
-                <w:rFonts w:ascii="Arial" w:hAnsi="Arial" w:cs="Arial"/>
-                <w:sz w:val="16"/>
-              </w:rPr>
-            </w:pPr>
-            <w:r>
-              <w:rPr>
-                <w:rFonts w:ascii="Arial" w:hAnsi="Arial" w:cs="Arial"/>
-                <w:sz w:val="16"/>
-              </w:rPr>
-              <w:t>Alta</w:t>
-            </w:r>
-          </w:p>
-        </w:tc>
-        <w:tc>
-          <w:tcPr>
-            <w:tcW w:w="1134" w:type="dxa"/>
-            <w:noWrap/>
-            <w:vAlign w:val="bottom"/>
-          </w:tcPr>
-          <w:p>
-            <w:pPr>
-              <w:jc w:val="right"/>
-              <w:rPr>
-                <w:rFonts w:ascii="Arial" w:hAnsi="Arial" w:cs="Arial"/>
-                <w:sz w:val="16"/>
-              </w:rPr>
-            </w:pPr>
-            <w:r>
-              <w:rPr>
-                <w:rFonts w:ascii="Arial" w:hAnsi="Arial" w:cs="Arial"/>
-                <w:sz w:val="16"/>
-              </w:rPr>
-              <w:t>30</w:t>
-            </w:r>
-          </w:p>
-        </w:tc>
-        <w:tc>
-          <w:tcPr>
-            <w:tcW w:w="992" w:type="dxa"/>
-            <w:noWrap/>
-            <w:vAlign w:val="bottom"/>
-          </w:tcPr>
-          <w:p>
-            <w:pPr>
-              <w:jc w:val="right"/>
-              <w:rPr>
-                <w:rFonts w:ascii="Arial" w:hAnsi="Arial" w:cs="Arial"/>
-                <w:sz w:val="16"/>
-              </w:rPr>
-            </w:pPr>
-            <w:r>
-              <w:rPr>
-                <w:rFonts w:ascii="Arial" w:hAnsi="Arial" w:cs="Arial"/>
-                <w:sz w:val="16"/>
-              </w:rPr>
-              <w:t>8</w:t>
-            </w:r>
-            <w:r>
-              <w:rPr>
-                <w:rFonts w:ascii="Arial" w:hAnsi="Arial" w:cs="Arial"/>
-                <w:sz w:val="16"/>
-              </w:rPr>
-              <w:t>0%</w:t>
-            </w:r>
-          </w:p>
-        </w:tc>
-        <w:tc>
-          <w:tcPr>
-            <w:tcW w:w="1276" w:type="dxa"/>
-            <w:noWrap/>
-            <w:vAlign w:val="bottom"/>
-          </w:tcPr>
-          <w:p>
-            <w:pPr>
-              <w:rPr>
-                <w:rFonts w:ascii="Arial" w:hAnsi="Arial" w:cs="Arial"/>
-                <w:sz w:val="16"/>
-              </w:rPr>
-            </w:pPr>
-            <w:r>
-              <w:rPr>
-                <w:rFonts w:ascii="Arial" w:hAnsi="Arial" w:cs="Arial"/>
-                <w:sz w:val="16"/>
-              </w:rPr>
-              <w:t>www.meuprojeto.net</w:t>
-            </w:r>
-          </w:p>
-          <w:p>
-            <w:pPr>
-              <w:widowControl/>
-              <w:spacing w:line="240" w:lineRule="auto"/>
-              <w:rPr>
-                <w:rFonts w:ascii="Arial" w:hAnsi="Arial" w:cs="Arial"/>
-                <w:sz w:val="16"/>
-                <w:lang w:eastAsia="ja-JP"/>
-              </w:rPr>
-            </w:pPr>
-          </w:p>
-        </w:tc>
-        <w:tc>
-          <w:tcPr>
-            <w:tcW w:w="850" w:type="dxa"/>
-            <w:noWrap/>
-            <w:vAlign w:val="bottom"/>
-          </w:tcPr>
-          <w:p>
-            <w:pPr>
-              <w:widowControl/>
-              <w:spacing w:line="240" w:lineRule="auto"/>
-              <w:rPr>
-                <w:rFonts w:ascii="Arial" w:hAnsi="Arial" w:cs="Arial"/>
-                <w:sz w:val="16"/>
-                <w:lang w:eastAsia="ja-JP"/>
-              </w:rPr>
-            </w:pPr>
-          </w:p>
-        </w:tc>
-        <w:tc>
-          <w:tcPr>
-            <w:tcW w:w="993" w:type="dxa"/>
-            <w:noWrap/>
-            <w:vAlign w:val="bottom"/>
-          </w:tcPr>
-          <w:p>
-            <w:pPr>
-              <w:widowControl/>
-              <w:spacing w:line="240" w:lineRule="auto"/>
-              <w:rPr>
-                <w:rFonts w:ascii="Arial" w:hAnsi="Arial" w:cs="Arial"/>
-                <w:sz w:val="16"/>
-                <w:lang w:eastAsia="ja-JP"/>
-              </w:rPr>
-            </w:pPr>
-            <w:r>
-              <w:rPr>
-                <w:rFonts w:ascii="Arial" w:hAnsi="Arial" w:cs="Arial"/>
-                <w:sz w:val="16"/>
-              </w:rPr>
-              <w:t>Elton</w:t>
-            </w:r>
-          </w:p>
-        </w:tc>
-        <w:tc>
-          <w:tcPr>
-            <w:tcW w:w="850" w:type="dxa"/>
-            <w:noWrap/>
-            <w:vAlign w:val="bottom"/>
-          </w:tcPr>
-          <w:p>
-            <w:pPr>
-              <w:rPr>
-                <w:rFonts w:ascii="Arial" w:hAnsi="Arial" w:cs="Arial"/>
-                <w:sz w:val="16"/>
-              </w:rPr>
-            </w:pPr>
-            <w:r>
-              <w:rPr>
-                <w:rFonts w:ascii="Arial" w:hAnsi="Arial" w:cs="Arial"/>
-                <w:sz w:val="16"/>
-              </w:rPr>
-              <w:t>10</w:t>
-            </w:r>
-          </w:p>
-          <w:p>
-            <w:pPr>
-              <w:widowControl/>
-              <w:spacing w:line="240" w:lineRule="auto"/>
-              <w:rPr>
-                <w:rFonts w:ascii="Arial" w:hAnsi="Arial" w:cs="Arial"/>
-                <w:sz w:val="16"/>
-                <w:lang w:eastAsia="ja-JP"/>
-              </w:rPr>
-            </w:pPr>
-          </w:p>
-        </w:tc>
-        <w:tc>
-          <w:tcPr>
-            <w:tcW w:w="803" w:type="dxa"/>
-            <w:noWrap/>
-            <w:vAlign w:val="bottom"/>
-          </w:tcPr>
-          <w:p>
-            <w:pPr>
-              <w:rPr>
-                <w:rFonts w:ascii="Arial" w:hAnsi="Arial" w:cs="Arial"/>
-                <w:sz w:val="16"/>
-              </w:rPr>
-            </w:pPr>
-            <w:r>
-              <w:rPr>
-                <w:rFonts w:ascii="Arial" w:hAnsi="Arial" w:cs="Arial"/>
-                <w:sz w:val="16"/>
-              </w:rPr>
-              <w:t>10</w:t>
-            </w:r>
-          </w:p>
-          <w:p>
-            <w:pPr>
-              <w:widowControl/>
-              <w:spacing w:line="240" w:lineRule="auto"/>
-              <w:rPr>
-                <w:rFonts w:ascii="Arial" w:hAnsi="Arial" w:cs="Arial"/>
-                <w:sz w:val="16"/>
-                <w:lang w:eastAsia="ja-JP"/>
-              </w:rPr>
-            </w:pPr>
-          </w:p>
-        </w:tc>
-      </w:tr>
-      <w:tr>
-        <w:trPr>
-          <w:trHeight w:val="255"/>
-        </w:trPr>
-        <w:tc>
-          <w:tcPr>
-            <w:tcW w:w="1714" w:type="dxa"/>
-            <w:noWrap/>
-            <w:vAlign w:val="bottom"/>
-          </w:tcPr>
-          <w:p>
-            <w:pPr>
-              <w:widowControl/>
-              <w:spacing w:line="240" w:lineRule="auto"/>
-              <w:rPr>
-                <w:rFonts w:ascii="Arial" w:hAnsi="Arial" w:cs="Arial"/>
-                <w:sz w:val="16"/>
-                <w:lang w:eastAsia="pt-BR"/>
-              </w:rPr>
-            </w:pPr>
-            <w:r>
-              <w:rPr>
-                <w:rFonts w:ascii="Arial" w:hAnsi="Arial" w:cs="Arial"/>
-                <w:sz w:val="16"/>
-              </w:rPr>
-              <w:lastRenderedPageBreak/>
-              <w:t>Criar Especificação de requisitos</w:t>
-            </w:r>
-            <w:r>
-              <w:rPr>
-                <w:rFonts w:ascii="Arial" w:hAnsi="Arial" w:cs="Arial"/>
-                <w:sz w:val="16"/>
-              </w:rPr>
-              <w:t>, plano de iteração e Casos de teste</w:t>
-            </w:r>
-          </w:p>
-        </w:tc>
-        <w:tc>
-          <w:tcPr>
-            <w:tcW w:w="851" w:type="dxa"/>
-            <w:noWrap/>
-            <w:vAlign w:val="bottom"/>
-          </w:tcPr>
-          <w:p>
-            <w:pPr>
-              <w:rPr>
-                <w:rFonts w:ascii="Arial" w:hAnsi="Arial" w:cs="Arial"/>
-                <w:sz w:val="16"/>
-              </w:rPr>
-            </w:pPr>
-            <w:r>
-              <w:rPr>
-                <w:rFonts w:ascii="Arial" w:hAnsi="Arial" w:cs="Arial"/>
-                <w:sz w:val="16"/>
-              </w:rPr>
-              <w:t>Alta</w:t>
-            </w:r>
-          </w:p>
-        </w:tc>
-        <w:tc>
-          <w:tcPr>
-            <w:tcW w:w="1134" w:type="dxa"/>
-            <w:noWrap/>
-            <w:vAlign w:val="bottom"/>
-          </w:tcPr>
-          <w:p>
-            <w:pPr>
-              <w:jc w:val="right"/>
-              <w:rPr>
-                <w:rFonts w:ascii="Arial" w:hAnsi="Arial" w:cs="Arial"/>
-                <w:sz w:val="16"/>
-              </w:rPr>
-            </w:pPr>
-            <w:r>
-              <w:rPr>
-                <w:rFonts w:ascii="Arial" w:hAnsi="Arial" w:cs="Arial"/>
-                <w:sz w:val="16"/>
-              </w:rPr>
-              <w:t>30</w:t>
-            </w:r>
-          </w:p>
-        </w:tc>
-        <w:tc>
-          <w:tcPr>
-            <w:tcW w:w="992" w:type="dxa"/>
-            <w:noWrap/>
-            <w:vAlign w:val="bottom"/>
-          </w:tcPr>
-          <w:p>
-            <w:pPr>
-              <w:jc w:val="right"/>
-              <w:rPr>
-                <w:rFonts w:ascii="Arial" w:hAnsi="Arial" w:cs="Arial"/>
-                <w:sz w:val="16"/>
-              </w:rPr>
-            </w:pPr>
-            <w:r>
-              <w:rPr>
-                <w:rFonts w:ascii="Arial" w:hAnsi="Arial" w:cs="Arial"/>
-                <w:sz w:val="16"/>
-              </w:rPr>
-              <w:t>8</w:t>
-            </w:r>
-            <w:r>
-              <w:rPr>
-                <w:rFonts w:ascii="Arial" w:hAnsi="Arial" w:cs="Arial"/>
-                <w:sz w:val="16"/>
-              </w:rPr>
-              <w:t>0%</w:t>
-            </w:r>
-          </w:p>
-        </w:tc>
-        <w:tc>
-          <w:tcPr>
-            <w:tcW w:w="1276" w:type="dxa"/>
-            <w:noWrap/>
-            <w:vAlign w:val="bottom"/>
-          </w:tcPr>
-          <w:p>
-            <w:pPr>
-              <w:jc w:val="right"/>
-              <w:rPr>
-                <w:rFonts w:ascii="Arial" w:hAnsi="Arial" w:cs="Arial"/>
-                <w:sz w:val="16"/>
-              </w:rPr>
-            </w:pPr>
-            <w:r>
-              <w:rPr>
-                <w:rFonts w:ascii="Arial" w:hAnsi="Arial" w:cs="Arial"/>
-                <w:sz w:val="16"/>
-              </w:rPr>
-              <w:t>MeuProjeto.Net</w:t>
-            </w:r>
-          </w:p>
-        </w:tc>
-        <w:tc>
-          <w:tcPr>
-            <w:tcW w:w="850" w:type="dxa"/>
-            <w:noWrap/>
-            <w:vAlign w:val="bottom"/>
-          </w:tcPr>
-          <w:p>
-            <w:pPr>
-              <w:rPr>
-                <w:rFonts w:ascii="Arial" w:hAnsi="Arial" w:cs="Arial"/>
-                <w:sz w:val="16"/>
-              </w:rPr>
-            </w:pPr>
-          </w:p>
-        </w:tc>
-        <w:tc>
-          <w:tcPr>
-            <w:tcW w:w="993" w:type="dxa"/>
-            <w:noWrap/>
-            <w:vAlign w:val="bottom"/>
-          </w:tcPr>
-          <w:p>
-            <w:pPr>
-              <w:jc w:val="right"/>
-              <w:rPr>
-                <w:rFonts w:ascii="Arial" w:hAnsi="Arial" w:cs="Arial"/>
-                <w:sz w:val="16"/>
-              </w:rPr>
-            </w:pPr>
-            <w:r>
-              <w:rPr>
-                <w:rFonts w:ascii="Arial" w:hAnsi="Arial" w:cs="Arial"/>
-                <w:sz w:val="16"/>
-              </w:rPr>
-              <w:t>Elton</w:t>
-            </w:r>
-          </w:p>
-        </w:tc>
-        <w:tc>
-          <w:tcPr>
-            <w:tcW w:w="850" w:type="dxa"/>
-            <w:noWrap/>
-            <w:vAlign w:val="bottom"/>
-          </w:tcPr>
-          <w:p>
-            <w:pPr>
-              <w:jc w:val="right"/>
-              <w:rPr>
-                <w:rFonts w:ascii="Arial" w:hAnsi="Arial" w:cs="Arial"/>
-                <w:sz w:val="16"/>
-              </w:rPr>
-            </w:pPr>
-            <w:r>
-              <w:rPr>
-                <w:rFonts w:ascii="Arial" w:hAnsi="Arial" w:cs="Arial"/>
-                <w:sz w:val="16"/>
-              </w:rPr>
-              <w:t>10</w:t>
-            </w:r>
-          </w:p>
-        </w:tc>
-        <w:tc>
-          <w:tcPr>
-            <w:tcW w:w="803" w:type="dxa"/>
-            <w:noWrap/>
-            <w:vAlign w:val="bottom"/>
-          </w:tcPr>
-          <w:p>
-            <w:pPr>
-              <w:rPr>
-                <w:rFonts w:ascii="Arial" w:hAnsi="Arial" w:cs="Arial"/>
-                <w:sz w:val="16"/>
-              </w:rPr>
-            </w:pPr>
-            <w:r>
-              <w:rPr>
-                <w:rFonts w:ascii="Arial" w:hAnsi="Arial" w:cs="Arial"/>
-                <w:sz w:val="16"/>
-              </w:rPr>
-              <w:t>10</w:t>
-            </w:r>
-          </w:p>
-        </w:tc>
-      </w:tr>
-      <w:tr>
-        <w:trPr>
-          <w:trHeight w:val="255"/>
-        </w:trPr>
-        <w:tc>
-          <w:tcPr>
-            <w:tcW w:w="1714" w:type="dxa"/>
-            <w:noWrap/>
-            <w:vAlign w:val="bottom"/>
-          </w:tcPr>
-          <w:p>
-            <w:pPr>
-              <w:widowControl/>
-              <w:spacing w:line="240" w:lineRule="auto"/>
-              <w:rPr>
-                <w:rFonts w:ascii="Arial" w:hAnsi="Arial" w:cs="Arial"/>
-                <w:sz w:val="16"/>
-                <w:lang w:eastAsia="pt-BR"/>
-              </w:rPr>
-            </w:pPr>
-            <w:r>
-              <w:rPr>
-                <w:rFonts w:ascii="Arial" w:hAnsi="Arial" w:cs="Arial"/>
-                <w:sz w:val="16"/>
-              </w:rPr>
-              <w:t>Baixar e configur</w:t>
-            </w:r>
-            <w:r>
-              <w:rPr>
-                <w:rFonts w:ascii="Arial" w:hAnsi="Arial" w:cs="Arial"/>
-                <w:sz w:val="16"/>
-              </w:rPr>
-              <w:t xml:space="preserve">ar ambiente de desenvolvimento </w:t>
-            </w:r>
-            <w:r>
-              <w:rPr>
-                <w:rFonts w:ascii="Arial" w:hAnsi="Arial" w:cs="Arial"/>
-                <w:sz w:val="16"/>
-                <w:u w:val="single"/>
-              </w:rPr>
-              <w:t>A</w:t>
-            </w:r>
-            <w:r>
-              <w:rPr>
-                <w:rFonts w:ascii="Arial" w:hAnsi="Arial" w:cs="Arial"/>
-                <w:sz w:val="16"/>
-                <w:u w:val="single"/>
-              </w:rPr>
-              <w:t>ndroid</w:t>
-            </w:r>
-            <w:r>
-              <w:rPr>
-                <w:rFonts w:ascii="Arial" w:hAnsi="Arial" w:cs="Arial"/>
-                <w:sz w:val="16"/>
-              </w:rPr>
-              <w:t xml:space="preserve"> e suas releases no eclipse</w:t>
-            </w:r>
-          </w:p>
-        </w:tc>
-        <w:tc>
-          <w:tcPr>
-            <w:tcW w:w="851" w:type="dxa"/>
-            <w:noWrap/>
-            <w:vAlign w:val="bottom"/>
-          </w:tcPr>
-          <w:p>
-            <w:pPr>
-              <w:rPr>
-                <w:rFonts w:ascii="Arial" w:hAnsi="Arial" w:cs="Arial"/>
-                <w:sz w:val="16"/>
-              </w:rPr>
-            </w:pPr>
-            <w:r>
-              <w:rPr>
-                <w:rFonts w:ascii="Arial" w:hAnsi="Arial" w:cs="Arial"/>
-                <w:sz w:val="16"/>
-              </w:rPr>
-              <w:t>Baixa</w:t>
-            </w:r>
-          </w:p>
-        </w:tc>
-        <w:tc>
-          <w:tcPr>
-            <w:tcW w:w="1134" w:type="dxa"/>
-            <w:noWrap/>
-            <w:vAlign w:val="bottom"/>
-          </w:tcPr>
-          <w:p>
-            <w:pPr>
-              <w:jc w:val="right"/>
-              <w:rPr>
-                <w:rFonts w:ascii="Arial" w:hAnsi="Arial" w:cs="Arial"/>
-                <w:sz w:val="16"/>
-              </w:rPr>
-            </w:pPr>
-            <w:r>
-              <w:rPr>
-                <w:rFonts w:ascii="Arial" w:hAnsi="Arial" w:cs="Arial"/>
-                <w:sz w:val="16"/>
-              </w:rPr>
-              <w:t>3</w:t>
-            </w:r>
-            <w:r>
-              <w:rPr>
-                <w:rFonts w:ascii="Arial" w:hAnsi="Arial" w:cs="Arial"/>
-                <w:sz w:val="16"/>
-              </w:rPr>
-              <w:t>0</w:t>
-            </w:r>
-          </w:p>
-        </w:tc>
-        <w:tc>
-          <w:tcPr>
-            <w:tcW w:w="992" w:type="dxa"/>
-            <w:noWrap/>
-            <w:vAlign w:val="bottom"/>
-          </w:tcPr>
-          <w:p>
-            <w:pPr>
-              <w:jc w:val="right"/>
-              <w:rPr>
-                <w:rFonts w:ascii="Arial" w:hAnsi="Arial" w:cs="Arial"/>
-                <w:sz w:val="16"/>
-              </w:rPr>
-            </w:pPr>
-            <w:r>
-              <w:rPr>
-                <w:rFonts w:ascii="Arial" w:hAnsi="Arial" w:cs="Arial"/>
-                <w:sz w:val="16"/>
-              </w:rPr>
-              <w:t>4</w:t>
-            </w:r>
-            <w:r>
-              <w:rPr>
-                <w:rFonts w:ascii="Arial" w:hAnsi="Arial" w:cs="Arial"/>
-                <w:sz w:val="16"/>
-              </w:rPr>
-              <w:t>0%</w:t>
-            </w:r>
-          </w:p>
-        </w:tc>
-        <w:tc>
-          <w:tcPr>
-            <w:tcW w:w="1276" w:type="dxa"/>
-            <w:noWrap/>
-            <w:vAlign w:val="bottom"/>
-          </w:tcPr>
-          <w:p>
-            <w:pPr>
-              <w:jc w:val="right"/>
-              <w:rPr>
-                <w:rFonts w:ascii="Arial" w:hAnsi="Arial" w:cs="Arial"/>
-                <w:sz w:val="16"/>
               </w:rPr>
             </w:pPr>
             <w:hyperlink r:id="rId7" w:history="1">
@@ -2266,10 +1391,60 @@
                   <w:rStyle w:val="Hyperlink"/>
                   <w:rFonts w:ascii="Arial" w:hAnsi="Arial" w:cs="Arial"/>
                   <w:sz w:val="16"/>
+                  <w:szCs w:val="16"/>
                 </w:rPr>
-                <w:t>http://developer.android.com/sdk</w:t>
+                <w:t>https://github.com/</w:t>
               </w:r>
             </w:hyperlink>
+            <w:r>
+              <w:rPr>
+                <w:rFonts w:ascii="Arial" w:hAnsi="Arial" w:cs="Arial"/>
+                <w:sz w:val="16"/>
+                <w:szCs w:val="16"/>
+                <w:lang w:eastAsia="ja-JP"/>
+              </w:rPr>
+              <w:t xml:space="preserve"> </w:t>
+            </w:r>
+          </w:p>
+        </w:tc>
+        <w:tc>
+          <w:tcPr>
+            <w:tcW w:w="567" w:type="dxa"/>
+            <w:noWrap/>
+            <w:vAlign w:val="bottom"/>
+          </w:tcPr>
+          <w:p>
+            <w:pPr>
+              <w:widowControl/>
+              <w:spacing w:line="240" w:lineRule="auto"/>
+              <w:rPr>
+                <w:rFonts w:ascii="Arial" w:hAnsi="Arial" w:cs="Arial"/>
+                <w:sz w:val="16"/>
+                <w:lang w:eastAsia="ja-JP"/>
+              </w:rPr>
+            </w:pPr>
+          </w:p>
+        </w:tc>
+        <w:tc>
+          <w:tcPr>
+            <w:tcW w:w="993" w:type="dxa"/>
+            <w:noWrap/>
+            <w:vAlign w:val="bottom"/>
+          </w:tcPr>
+          <w:p>
+            <w:pPr>
+              <w:rPr>
+                <w:rFonts w:ascii="Arial" w:hAnsi="Arial" w:cs="Arial"/>
+                <w:sz w:val="16"/>
+              </w:rPr>
+            </w:pPr>
+            <w:r>
+              <w:rPr>
+                <w:rFonts w:ascii="Arial" w:hAnsi="Arial" w:cs="Arial"/>
+                <w:sz w:val="16"/>
+              </w:rPr>
+              <w:t>Elton Farias</w:t>
+            </w:r>
           </w:p>
         </w:tc>
         <w:tc>
@@ -2280,21 +1455,6 @@
           </w:tcPr>
           <w:p>
             <w:pPr>
-              <w:rPr>
-                <w:rFonts w:ascii="Arial" w:hAnsi="Arial" w:cs="Arial"/>
-                <w:sz w:val="16"/>
-              </w:rPr>
-            </w:pPr>
-          </w:p>
-        </w:tc>
-        <w:tc>
-          <w:tcPr>
-            <w:tcW w:w="993" w:type="dxa"/>
-            <w:noWrap/>
-            <w:vAlign w:val="bottom"/>
-          </w:tcPr>
-          <w:p>
-            <w:pPr>
               <w:jc w:val="right"/>
               <w:rPr>
                 <w:rFonts w:ascii="Arial" w:hAnsi="Arial" w:cs="Arial"/>
@@ -2306,30 +1466,7 @@
                 <w:rFonts w:ascii="Arial" w:hAnsi="Arial" w:cs="Arial"/>
                 <w:sz w:val="16"/>
               </w:rPr>
-              <w:t>Elton</w:t>
-            </w:r>
-          </w:p>
-        </w:tc>
-        <w:tc>
-          <w:tcPr>
-            <w:tcW w:w="850" w:type="dxa"/>
-            <w:noWrap/>
-            <w:vAlign w:val="bottom"/>
-          </w:tcPr>
-          <w:p>
-            <w:pPr>
-              <w:jc w:val="right"/>
-              <w:rPr>
-                <w:rFonts w:ascii="Arial" w:hAnsi="Arial" w:cs="Arial"/>
-                <w:sz w:val="16"/>
-              </w:rPr>
-            </w:pPr>
-            <w:r>
-              <w:rPr>
-                <w:rFonts w:ascii="Arial" w:hAnsi="Arial" w:cs="Arial"/>
-                <w:sz w:val="16"/>
-              </w:rPr>
-              <w:t>5</w:t>
+              <w:t>1</w:t>
             </w:r>
           </w:p>
         </w:tc>
@@ -2343,17 +1480,15 @@
             <w:pPr>
               <w:rPr>
                 <w:rFonts w:ascii="Arial" w:hAnsi="Arial" w:cs="Arial"/>
-                <w:color w:val="0563C1"/>
-                <w:sz w:val="16"/>
-                <w:u w:val="single"/>
-              </w:rPr>
-            </w:pPr>
-            <w:r>
-              <w:rPr>
-                <w:rFonts w:ascii="Arial" w:hAnsi="Arial" w:cs="Arial"/>
-                <w:sz w:val="16"/>
-              </w:rPr>
-              <w:t>5</w:t>
+                <w:sz w:val="16"/>
+              </w:rPr>
+            </w:pPr>
+            <w:r>
+              <w:rPr>
+                <w:rFonts w:ascii="Arial" w:hAnsi="Arial" w:cs="Arial"/>
+                <w:sz w:val="16"/>
+              </w:rPr>
+              <w:t>2</w:t>
             </w:r>
           </w:p>
         </w:tc>
@@ -2375,8 +1510,27 @@
               <w:rPr>
                 <w:rFonts w:ascii="Arial" w:hAnsi="Arial" w:cs="Arial"/>
                 <w:sz w:val="16"/>
-              </w:rPr>
-            </w:pPr>
+                <w:lang w:eastAsia="ja-JP"/>
+              </w:rPr>
+            </w:pPr>
+            <w:r>
+              <w:rPr>
+                <w:rFonts w:ascii="Arial" w:hAnsi="Arial" w:cs="Arial"/>
+                <w:sz w:val="16"/>
+                <w:lang w:eastAsia="ja-JP"/>
+              </w:rPr>
+              <w:t xml:space="preserve">Colocar os documentos no repositório do </w:t>
+            </w:r>
+            <w:proofErr w:type="spellStart"/>
+            <w:r>
+              <w:rPr>
+                <w:rFonts w:ascii="Arial" w:hAnsi="Arial" w:cs="Arial"/>
+                <w:sz w:val="16"/>
+                <w:lang w:eastAsia="ja-JP"/>
+              </w:rPr>
+              <w:t>github</w:t>
+            </w:r>
+            <w:proofErr w:type="spellEnd"/>
           </w:p>
         </w:tc>
         <w:tc>
@@ -2387,11 +1541,22 @@
           </w:tcPr>
           <w:p>
             <w:pPr>
-              <w:rPr>
-                <w:rFonts w:ascii="Arial" w:hAnsi="Arial" w:cs="Arial"/>
-                <w:sz w:val="16"/>
-              </w:rPr>
-            </w:pPr>
+              <w:widowControl/>
+              <w:spacing w:line="240" w:lineRule="auto"/>
+              <w:rPr>
+                <w:rFonts w:ascii="Arial" w:hAnsi="Arial" w:cs="Arial"/>
+                <w:sz w:val="16"/>
+                <w:lang w:eastAsia="ja-JP"/>
+              </w:rPr>
+            </w:pPr>
+            <w:r>
+              <w:rPr>
+                <w:rFonts w:ascii="Arial" w:hAnsi="Arial" w:cs="Arial"/>
+                <w:sz w:val="16"/>
+                <w:lang w:eastAsia="ja-JP"/>
+              </w:rPr>
+              <w:t>Alta</w:t>
+            </w:r>
           </w:p>
         </w:tc>
         <w:tc>
@@ -2402,10 +1567,12 @@
           </w:tcPr>
           <w:p>
             <w:pPr>
-              <w:jc w:val="right"/>
-              <w:rPr>
-                <w:rFonts w:ascii="Arial" w:hAnsi="Arial" w:cs="Arial"/>
-                <w:sz w:val="16"/>
+              <w:widowControl/>
+              <w:spacing w:line="240" w:lineRule="auto"/>
+              <w:rPr>
+                <w:rFonts w:ascii="Arial" w:hAnsi="Arial" w:cs="Arial"/>
+                <w:sz w:val="16"/>
+                <w:lang w:eastAsia="ja-JP"/>
               </w:rPr>
             </w:pPr>
           </w:p>
@@ -2418,28 +1585,87 @@
           </w:tcPr>
           <w:p>
             <w:pPr>
-              <w:jc w:val="right"/>
-              <w:rPr>
-                <w:rFonts w:ascii="Arial" w:hAnsi="Arial" w:cs="Arial"/>
-                <w:sz w:val="16"/>
-              </w:rPr>
-            </w:pPr>
-          </w:p>
-        </w:tc>
-        <w:tc>
-          <w:tcPr>
-            <w:tcW w:w="1276" w:type="dxa"/>
+              <w:widowControl/>
+              <w:spacing w:line="240" w:lineRule="auto"/>
+              <w:rPr>
+                <w:rFonts w:ascii="Arial" w:hAnsi="Arial" w:cs="Arial"/>
+                <w:sz w:val="16"/>
+                <w:lang w:eastAsia="ja-JP"/>
+              </w:rPr>
+            </w:pPr>
+          </w:p>
+        </w:tc>
+        <w:tc>
+          <w:tcPr>
+            <w:tcW w:w="1559" w:type="dxa"/>
             <w:noWrap/>
             <w:vAlign w:val="bottom"/>
           </w:tcPr>
           <w:p>
             <w:pPr>
-              <w:jc w:val="right"/>
-              <w:rPr>
-                <w:rFonts w:ascii="Arial" w:hAnsi="Arial" w:cs="Arial"/>
-                <w:sz w:val="16"/>
-              </w:rPr>
-            </w:pPr>
+              <w:widowControl/>
+              <w:spacing w:line="240" w:lineRule="auto"/>
+              <w:rPr>
+                <w:rFonts w:ascii="Arial" w:hAnsi="Arial" w:cs="Arial"/>
+                <w:sz w:val="16"/>
+                <w:szCs w:val="16"/>
+                <w:lang w:eastAsia="ja-JP"/>
+              </w:rPr>
+            </w:pPr>
+            <w:hyperlink r:id="rId8" w:history="1">
+              <w:r>
+                <w:rPr>
+                  <w:rStyle w:val="Hyperlink"/>
+                  <w:rFonts w:ascii="Arial" w:hAnsi="Arial" w:cs="Arial"/>
+                  <w:sz w:val="16"/>
+                  <w:szCs w:val="16"/>
+                </w:rPr>
+                <w:t>https://github.com/eltonfarias/BorrLocator-App</w:t>
+              </w:r>
+            </w:hyperlink>
+          </w:p>
+        </w:tc>
+        <w:tc>
+          <w:tcPr>
+            <w:tcW w:w="567" w:type="dxa"/>
+            <w:noWrap/>
+            <w:vAlign w:val="bottom"/>
+          </w:tcPr>
+          <w:p>
+            <w:pPr>
+              <w:widowControl/>
+              <w:spacing w:line="240" w:lineRule="auto"/>
+              <w:rPr>
+                <w:rFonts w:ascii="Arial" w:hAnsi="Arial" w:cs="Arial"/>
+                <w:sz w:val="16"/>
+                <w:lang w:eastAsia="ja-JP"/>
+              </w:rPr>
+            </w:pPr>
+          </w:p>
+        </w:tc>
+        <w:tc>
+          <w:tcPr>
+            <w:tcW w:w="993" w:type="dxa"/>
+            <w:noWrap/>
+            <w:vAlign w:val="bottom"/>
+          </w:tcPr>
+          <w:p>
+            <w:pPr>
+              <w:widowControl/>
+              <w:spacing w:line="240" w:lineRule="auto"/>
+              <w:rPr>
+                <w:rFonts w:ascii="Arial" w:hAnsi="Arial" w:cs="Arial"/>
+                <w:sz w:val="16"/>
+                <w:lang w:eastAsia="ja-JP"/>
+              </w:rPr>
+            </w:pPr>
+            <w:r>
+              <w:rPr>
+                <w:rFonts w:ascii="Arial" w:hAnsi="Arial" w:cs="Arial"/>
+                <w:sz w:val="16"/>
+              </w:rPr>
+              <w:t>Elton Farias</w:t>
+            </w:r>
           </w:p>
         </w:tc>
         <w:tc>
@@ -2450,41 +1676,12 @@
           </w:tcPr>
           <w:p>
             <w:pPr>
-              <w:rPr>
-                <w:rFonts w:ascii="Arial" w:hAnsi="Arial" w:cs="Arial"/>
-                <w:sz w:val="16"/>
-              </w:rPr>
-            </w:pPr>
-          </w:p>
-        </w:tc>
-        <w:tc>
-          <w:tcPr>
-            <w:tcW w:w="993" w:type="dxa"/>
-            <w:noWrap/>
-            <w:vAlign w:val="bottom"/>
-          </w:tcPr>
-          <w:p>
-            <w:pPr>
-              <w:jc w:val="right"/>
-              <w:rPr>
-                <w:rFonts w:ascii="Arial" w:hAnsi="Arial" w:cs="Arial"/>
-                <w:sz w:val="16"/>
-              </w:rPr>
-            </w:pPr>
-          </w:p>
-        </w:tc>
-        <w:tc>
-          <w:tcPr>
-            <w:tcW w:w="850" w:type="dxa"/>
-            <w:noWrap/>
-            <w:vAlign w:val="bottom"/>
-          </w:tcPr>
-          <w:p>
-            <w:pPr>
-              <w:jc w:val="right"/>
-              <w:rPr>
-                <w:rFonts w:ascii="Arial" w:hAnsi="Arial" w:cs="Arial"/>
-                <w:sz w:val="16"/>
+              <w:widowControl/>
+              <w:spacing w:line="240" w:lineRule="auto"/>
+              <w:rPr>
+                <w:rFonts w:ascii="Arial" w:hAnsi="Arial" w:cs="Arial"/>
+                <w:sz w:val="16"/>
+                <w:lang w:eastAsia="ja-JP"/>
               </w:rPr>
             </w:pPr>
           </w:p>
@@ -2497,9 +1694,12 @@
           </w:tcPr>
           <w:p>
             <w:pPr>
-              <w:rPr>
-                <w:rFonts w:ascii="Arial" w:hAnsi="Arial" w:cs="Arial"/>
-                <w:sz w:val="16"/>
+              <w:widowControl/>
+              <w:spacing w:line="240" w:lineRule="auto"/>
+              <w:rPr>
+                <w:rFonts w:ascii="Arial" w:hAnsi="Arial" w:cs="Arial"/>
+                <w:sz w:val="16"/>
+                <w:lang w:eastAsia="ja-JP"/>
               </w:rPr>
             </w:pPr>
           </w:p>
@@ -2517,11 +1717,48 @@
           </w:tcPr>
           <w:p>
             <w:pPr>
+              <w:rPr>
+                <w:rFonts w:ascii="Arial" w:hAnsi="Arial" w:cs="Arial"/>
+                <w:sz w:val="16"/>
+              </w:rPr>
+            </w:pPr>
+            <w:r>
+              <w:rPr>
+                <w:rFonts w:ascii="Arial" w:hAnsi="Arial" w:cs="Arial"/>
+                <w:sz w:val="16"/>
+              </w:rPr>
+              <w:t>Criar</w:t>
+            </w:r>
+            <w:r>
+              <w:rPr>
+                <w:rFonts w:ascii="Arial" w:hAnsi="Arial" w:cs="Arial"/>
+                <w:sz w:val="16"/>
+              </w:rPr>
+              <w:t xml:space="preserve"> o documento de visão, plano de projet</w:t>
+            </w:r>
+            <w:r>
+              <w:rPr>
+                <w:rFonts w:ascii="Arial" w:hAnsi="Arial" w:cs="Arial"/>
+                <w:sz w:val="16"/>
+              </w:rPr>
+              <w:t xml:space="preserve">o, lista de itens de trabalho </w:t>
+            </w:r>
+            <w:r>
+              <w:rPr>
+                <w:rFonts w:ascii="Arial" w:hAnsi="Arial" w:cs="Arial"/>
+                <w:sz w:val="16"/>
+              </w:rPr>
+              <w:t>de risco</w:t>
+            </w:r>
+          </w:p>
+          <w:p>
+            <w:pPr>
               <w:widowControl/>
               <w:spacing w:line="240" w:lineRule="auto"/>
               <w:rPr>
                 <w:rFonts w:ascii="Arial" w:hAnsi="Arial" w:cs="Arial"/>
                 <w:sz w:val="16"/>
+                <w:lang w:eastAsia="ja-JP"/>
               </w:rPr>
             </w:pPr>
           </w:p>
@@ -2539,6 +1776,13 @@
                 <w:sz w:val="16"/>
               </w:rPr>
             </w:pPr>
+            <w:r>
+              <w:rPr>
+                <w:rFonts w:ascii="Arial" w:hAnsi="Arial" w:cs="Arial"/>
+                <w:sz w:val="16"/>
+              </w:rPr>
+              <w:t>Alta</w:t>
+            </w:r>
           </w:p>
         </w:tc>
         <w:tc>
@@ -2555,6 +1799,13 @@
                 <w:sz w:val="16"/>
               </w:rPr>
             </w:pPr>
+            <w:r>
+              <w:rPr>
+                <w:rFonts w:ascii="Arial" w:hAnsi="Arial" w:cs="Arial"/>
+                <w:sz w:val="16"/>
+              </w:rPr>
+              <w:t>30</w:t>
+            </w:r>
           </w:p>
         </w:tc>
         <w:tc>
@@ -2571,27 +1822,877 @@
                 <w:sz w:val="16"/>
               </w:rPr>
             </w:pPr>
-          </w:p>
-        </w:tc>
-        <w:tc>
-          <w:tcPr>
-            <w:tcW w:w="1276" w:type="dxa"/>
+            <w:r>
+              <w:rPr>
+                <w:rFonts w:ascii="Arial" w:hAnsi="Arial" w:cs="Arial"/>
+                <w:sz w:val="16"/>
+              </w:rPr>
+              <w:t>8</w:t>
+            </w:r>
+            <w:r>
+              <w:rPr>
+                <w:rFonts w:ascii="Arial" w:hAnsi="Arial" w:cs="Arial"/>
+                <w:sz w:val="16"/>
+              </w:rPr>
+              <w:t>0%</w:t>
+            </w:r>
+          </w:p>
+        </w:tc>
+        <w:tc>
+          <w:tcPr>
+            <w:tcW w:w="1559" w:type="dxa"/>
             <w:noWrap/>
             <w:vAlign w:val="bottom"/>
           </w:tcPr>
           <w:p>
             <w:pPr>
+              <w:widowControl/>
+              <w:spacing w:line="240" w:lineRule="auto"/>
+              <w:rPr>
+                <w:rFonts w:ascii="Arial" w:hAnsi="Arial" w:cs="Arial"/>
+                <w:sz w:val="16"/>
+                <w:szCs w:val="16"/>
+                <w:lang w:eastAsia="ja-JP"/>
+              </w:rPr>
+            </w:pPr>
+            <w:hyperlink r:id="rId9" w:history="1">
+              <w:r>
+                <w:rPr>
+                  <w:rStyle w:val="Hyperlink"/>
+                  <w:rFonts w:ascii="Arial" w:hAnsi="Arial" w:cs="Arial"/>
+                  <w:sz w:val="16"/>
+                  <w:szCs w:val="16"/>
+                </w:rPr>
+                <w:t>https://github.com/eltonfarias/BorrLocator-App</w:t>
+              </w:r>
+            </w:hyperlink>
+          </w:p>
+        </w:tc>
+        <w:tc>
+          <w:tcPr>
+            <w:tcW w:w="567" w:type="dxa"/>
+            <w:noWrap/>
+            <w:vAlign w:val="bottom"/>
+          </w:tcPr>
+          <w:p>
+            <w:pPr>
+              <w:widowControl/>
+              <w:spacing w:line="240" w:lineRule="auto"/>
+              <w:rPr>
+                <w:rFonts w:ascii="Arial" w:hAnsi="Arial" w:cs="Arial"/>
+                <w:sz w:val="16"/>
+                <w:lang w:eastAsia="ja-JP"/>
+              </w:rPr>
+            </w:pPr>
+          </w:p>
+        </w:tc>
+        <w:tc>
+          <w:tcPr>
+            <w:tcW w:w="993" w:type="dxa"/>
+            <w:noWrap/>
+            <w:vAlign w:val="bottom"/>
+          </w:tcPr>
+          <w:p>
+            <w:pPr>
+              <w:widowControl/>
+              <w:spacing w:line="240" w:lineRule="auto"/>
+              <w:rPr>
+                <w:rFonts w:ascii="Arial" w:hAnsi="Arial" w:cs="Arial"/>
+                <w:sz w:val="16"/>
+                <w:lang w:eastAsia="ja-JP"/>
+              </w:rPr>
+            </w:pPr>
+            <w:r>
+              <w:rPr>
+                <w:rFonts w:ascii="Arial" w:hAnsi="Arial" w:cs="Arial"/>
+                <w:sz w:val="16"/>
+              </w:rPr>
+              <w:t>Elton Farias</w:t>
+            </w:r>
+          </w:p>
+        </w:tc>
+        <w:tc>
+          <w:tcPr>
+            <w:tcW w:w="850" w:type="dxa"/>
+            <w:noWrap/>
+            <w:vAlign w:val="bottom"/>
+          </w:tcPr>
+          <w:p>
+            <w:pPr>
+              <w:rPr>
+                <w:rFonts w:ascii="Arial" w:hAnsi="Arial" w:cs="Arial"/>
+                <w:sz w:val="16"/>
+              </w:rPr>
+            </w:pPr>
+            <w:r>
+              <w:rPr>
+                <w:rFonts w:ascii="Arial" w:hAnsi="Arial" w:cs="Arial"/>
+                <w:sz w:val="16"/>
+              </w:rPr>
+              <w:t>10</w:t>
+            </w:r>
+          </w:p>
+          <w:p>
+            <w:pPr>
+              <w:widowControl/>
+              <w:spacing w:line="240" w:lineRule="auto"/>
+              <w:rPr>
+                <w:rFonts w:ascii="Arial" w:hAnsi="Arial" w:cs="Arial"/>
+                <w:sz w:val="16"/>
+                <w:lang w:eastAsia="ja-JP"/>
+              </w:rPr>
+            </w:pPr>
+          </w:p>
+        </w:tc>
+        <w:tc>
+          <w:tcPr>
+            <w:tcW w:w="803" w:type="dxa"/>
+            <w:noWrap/>
+            <w:vAlign w:val="bottom"/>
+          </w:tcPr>
+          <w:p>
+            <w:pPr>
+              <w:rPr>
+                <w:rFonts w:ascii="Arial" w:hAnsi="Arial" w:cs="Arial"/>
+                <w:sz w:val="16"/>
+              </w:rPr>
+            </w:pPr>
+            <w:r>
+              <w:rPr>
+                <w:rFonts w:ascii="Arial" w:hAnsi="Arial" w:cs="Arial"/>
+                <w:sz w:val="16"/>
+              </w:rPr>
+              <w:t>10</w:t>
+            </w:r>
+          </w:p>
+          <w:p>
+            <w:pPr>
+              <w:widowControl/>
+              <w:spacing w:line="240" w:lineRule="auto"/>
+              <w:rPr>
+                <w:rFonts w:ascii="Arial" w:hAnsi="Arial" w:cs="Arial"/>
+                <w:sz w:val="16"/>
+                <w:lang w:eastAsia="ja-JP"/>
+              </w:rPr>
+            </w:pPr>
+          </w:p>
+        </w:tc>
+      </w:tr>
+      <w:tr>
+        <w:trPr>
+          <w:trHeight w:val="255"/>
+        </w:trPr>
+        <w:tc>
+          <w:tcPr>
+            <w:tcW w:w="1714" w:type="dxa"/>
+            <w:noWrap/>
+            <w:vAlign w:val="bottom"/>
+          </w:tcPr>
+          <w:p>
+            <w:pPr>
+              <w:widowControl/>
+              <w:spacing w:line="240" w:lineRule="auto"/>
+              <w:rPr>
+                <w:rFonts w:ascii="Arial" w:hAnsi="Arial" w:cs="Arial"/>
+                <w:sz w:val="16"/>
+                <w:lang w:eastAsia="pt-BR"/>
+              </w:rPr>
+            </w:pPr>
+            <w:r>
+              <w:rPr>
+                <w:rFonts w:ascii="Arial" w:hAnsi="Arial" w:cs="Arial"/>
+                <w:sz w:val="16"/>
+              </w:rPr>
+              <w:lastRenderedPageBreak/>
+              <w:t>Criar Especificação de requisitos</w:t>
+            </w:r>
+            <w:r>
+              <w:rPr>
+                <w:rFonts w:ascii="Arial" w:hAnsi="Arial" w:cs="Arial"/>
+                <w:sz w:val="16"/>
+              </w:rPr>
+              <w:t>, plano de iteração e Casos de teste</w:t>
+            </w:r>
+          </w:p>
+        </w:tc>
+        <w:tc>
+          <w:tcPr>
+            <w:tcW w:w="851" w:type="dxa"/>
+            <w:noWrap/>
+            <w:vAlign w:val="bottom"/>
+          </w:tcPr>
+          <w:p>
+            <w:pPr>
+              <w:rPr>
+                <w:rFonts w:ascii="Arial" w:hAnsi="Arial" w:cs="Arial"/>
+                <w:sz w:val="16"/>
+              </w:rPr>
+            </w:pPr>
+            <w:r>
+              <w:rPr>
+                <w:rFonts w:ascii="Arial" w:hAnsi="Arial" w:cs="Arial"/>
+                <w:sz w:val="16"/>
+              </w:rPr>
+              <w:t>Alta</w:t>
+            </w:r>
+          </w:p>
+        </w:tc>
+        <w:tc>
+          <w:tcPr>
+            <w:tcW w:w="1134" w:type="dxa"/>
+            <w:noWrap/>
+            <w:vAlign w:val="bottom"/>
+          </w:tcPr>
+          <w:p>
+            <w:pPr>
               <w:jc w:val="right"/>
               <w:rPr>
                 <w:rFonts w:ascii="Arial" w:hAnsi="Arial" w:cs="Arial"/>
                 <w:sz w:val="16"/>
               </w:rPr>
             </w:pPr>
+            <w:r>
+              <w:rPr>
+                <w:rFonts w:ascii="Arial" w:hAnsi="Arial" w:cs="Arial"/>
+                <w:sz w:val="16"/>
+              </w:rPr>
+              <w:t>30</w:t>
+            </w:r>
+          </w:p>
+        </w:tc>
+        <w:tc>
+          <w:tcPr>
+            <w:tcW w:w="992" w:type="dxa"/>
+            <w:noWrap/>
+            <w:vAlign w:val="bottom"/>
+          </w:tcPr>
+          <w:p>
+            <w:pPr>
+              <w:jc w:val="right"/>
+              <w:rPr>
+                <w:rFonts w:ascii="Arial" w:hAnsi="Arial" w:cs="Arial"/>
+                <w:sz w:val="16"/>
+              </w:rPr>
+            </w:pPr>
+            <w:r>
+              <w:rPr>
+                <w:rFonts w:ascii="Arial" w:hAnsi="Arial" w:cs="Arial"/>
+                <w:sz w:val="16"/>
+              </w:rPr>
+              <w:t>8</w:t>
+            </w:r>
+            <w:r>
+              <w:rPr>
+                <w:rFonts w:ascii="Arial" w:hAnsi="Arial" w:cs="Arial"/>
+                <w:sz w:val="16"/>
+              </w:rPr>
+              <w:t>0%</w:t>
+            </w:r>
+          </w:p>
+        </w:tc>
+        <w:tc>
+          <w:tcPr>
+            <w:tcW w:w="1559" w:type="dxa"/>
+            <w:noWrap/>
+            <w:vAlign w:val="bottom"/>
+          </w:tcPr>
+          <w:p>
+            <w:pPr>
+              <w:jc w:val="right"/>
+              <w:rPr>
+                <w:rFonts w:ascii="Arial" w:hAnsi="Arial" w:cs="Arial"/>
+                <w:sz w:val="16"/>
+                <w:szCs w:val="16"/>
+              </w:rPr>
+            </w:pPr>
+            <w:hyperlink r:id="rId10" w:history="1">
+              <w:r>
+                <w:rPr>
+                  <w:rStyle w:val="Hyperlink"/>
+                  <w:rFonts w:ascii="Arial" w:hAnsi="Arial" w:cs="Arial"/>
+                  <w:sz w:val="16"/>
+                  <w:szCs w:val="16"/>
+                </w:rPr>
+                <w:t>https://github.com/eltonfarias/BorrLocator-App</w:t>
+              </w:r>
+            </w:hyperlink>
+          </w:p>
+        </w:tc>
+        <w:tc>
+          <w:tcPr>
+            <w:tcW w:w="567" w:type="dxa"/>
+            <w:noWrap/>
+            <w:vAlign w:val="bottom"/>
+          </w:tcPr>
+          <w:p>
+            <w:pPr>
+              <w:rPr>
+                <w:rFonts w:ascii="Arial" w:hAnsi="Arial" w:cs="Arial"/>
+                <w:sz w:val="16"/>
+              </w:rPr>
+            </w:pPr>
+          </w:p>
+        </w:tc>
+        <w:tc>
+          <w:tcPr>
+            <w:tcW w:w="993" w:type="dxa"/>
+            <w:noWrap/>
+            <w:vAlign w:val="bottom"/>
+          </w:tcPr>
+          <w:p>
+            <w:pPr>
+              <w:jc w:val="right"/>
+              <w:rPr>
+                <w:rFonts w:ascii="Arial" w:hAnsi="Arial" w:cs="Arial"/>
+                <w:sz w:val="16"/>
+              </w:rPr>
+            </w:pPr>
+            <w:r>
+              <w:rPr>
+                <w:rFonts w:ascii="Arial" w:hAnsi="Arial" w:cs="Arial"/>
+                <w:sz w:val="16"/>
+              </w:rPr>
+              <w:t>Elton Farias</w:t>
+            </w:r>
           </w:p>
         </w:tc>
         <w:tc>
           <w:tcPr>
             <w:tcW w:w="850" w:type="dxa"/>
+            <w:noWrap/>
+            <w:vAlign w:val="bottom"/>
+          </w:tcPr>
+          <w:p>
+            <w:pPr>
+              <w:jc w:val="right"/>
+              <w:rPr>
+                <w:rFonts w:ascii="Arial" w:hAnsi="Arial" w:cs="Arial"/>
+                <w:sz w:val="16"/>
+              </w:rPr>
+            </w:pPr>
+            <w:r>
+              <w:rPr>
+                <w:rFonts w:ascii="Arial" w:hAnsi="Arial" w:cs="Arial"/>
+                <w:sz w:val="16"/>
+              </w:rPr>
+              <w:t>10</w:t>
+            </w:r>
+          </w:p>
+        </w:tc>
+        <w:tc>
+          <w:tcPr>
+            <w:tcW w:w="803" w:type="dxa"/>
+            <w:noWrap/>
+            <w:vAlign w:val="bottom"/>
+          </w:tcPr>
+          <w:p>
+            <w:pPr>
+              <w:rPr>
+                <w:rFonts w:ascii="Arial" w:hAnsi="Arial" w:cs="Arial"/>
+                <w:sz w:val="16"/>
+              </w:rPr>
+            </w:pPr>
+            <w:r>
+              <w:rPr>
+                <w:rFonts w:ascii="Arial" w:hAnsi="Arial" w:cs="Arial"/>
+                <w:sz w:val="16"/>
+              </w:rPr>
+              <w:t>10</w:t>
+            </w:r>
+          </w:p>
+        </w:tc>
+      </w:tr>
+      <w:tr>
+        <w:trPr>
+          <w:trHeight w:val="255"/>
+        </w:trPr>
+        <w:tc>
+          <w:tcPr>
+            <w:tcW w:w="1714" w:type="dxa"/>
+            <w:noWrap/>
+            <w:vAlign w:val="bottom"/>
+          </w:tcPr>
+          <w:p>
+            <w:pPr>
+              <w:widowControl/>
+              <w:spacing w:line="240" w:lineRule="auto"/>
+              <w:rPr>
+                <w:rFonts w:ascii="Arial" w:hAnsi="Arial" w:cs="Arial"/>
+                <w:sz w:val="16"/>
+                <w:lang w:eastAsia="pt-BR"/>
+              </w:rPr>
+            </w:pPr>
+            <w:r>
+              <w:rPr>
+                <w:rFonts w:ascii="Arial" w:hAnsi="Arial" w:cs="Arial"/>
+                <w:sz w:val="16"/>
+              </w:rPr>
+              <w:t>Baixar e configur</w:t>
+            </w:r>
+            <w:r>
+              <w:rPr>
+                <w:rFonts w:ascii="Arial" w:hAnsi="Arial" w:cs="Arial"/>
+                <w:sz w:val="16"/>
+              </w:rPr>
+              <w:t xml:space="preserve">ar ambiente de desenvolvimento </w:t>
+            </w:r>
+            <w:proofErr w:type="spellStart"/>
+            <w:r>
+              <w:rPr>
+                <w:rFonts w:ascii="Arial" w:hAnsi="Arial" w:cs="Arial"/>
+                <w:sz w:val="16"/>
+                <w:u w:val="single"/>
+              </w:rPr>
+              <w:t>A</w:t>
+            </w:r>
+            <w:r>
+              <w:rPr>
+                <w:rFonts w:ascii="Arial" w:hAnsi="Arial" w:cs="Arial"/>
+                <w:sz w:val="16"/>
+                <w:u w:val="single"/>
+              </w:rPr>
+              <w:t>ndroid</w:t>
+            </w:r>
+            <w:proofErr w:type="spellEnd"/>
+            <w:r>
+              <w:rPr>
+                <w:rFonts w:ascii="Arial" w:hAnsi="Arial" w:cs="Arial"/>
+                <w:sz w:val="16"/>
+              </w:rPr>
+              <w:t xml:space="preserve"> e suas releases no eclipse</w:t>
+            </w:r>
+          </w:p>
+        </w:tc>
+        <w:tc>
+          <w:tcPr>
+            <w:tcW w:w="851" w:type="dxa"/>
+            <w:noWrap/>
+            <w:vAlign w:val="bottom"/>
+          </w:tcPr>
+          <w:p>
+            <w:pPr>
+              <w:rPr>
+                <w:rFonts w:ascii="Arial" w:hAnsi="Arial" w:cs="Arial"/>
+                <w:sz w:val="16"/>
+              </w:rPr>
+            </w:pPr>
+            <w:r>
+              <w:rPr>
+                <w:rFonts w:ascii="Arial" w:hAnsi="Arial" w:cs="Arial"/>
+                <w:sz w:val="16"/>
+              </w:rPr>
+              <w:t>Baixa</w:t>
+            </w:r>
+          </w:p>
+        </w:tc>
+        <w:tc>
+          <w:tcPr>
+            <w:tcW w:w="1134" w:type="dxa"/>
+            <w:noWrap/>
+            <w:vAlign w:val="bottom"/>
+          </w:tcPr>
+          <w:p>
+            <w:pPr>
+              <w:jc w:val="right"/>
+              <w:rPr>
+                <w:rFonts w:ascii="Arial" w:hAnsi="Arial" w:cs="Arial"/>
+                <w:sz w:val="16"/>
+              </w:rPr>
+            </w:pPr>
+            <w:r>
+              <w:rPr>
+                <w:rFonts w:ascii="Arial" w:hAnsi="Arial" w:cs="Arial"/>
+                <w:sz w:val="16"/>
+              </w:rPr>
+              <w:t>3</w:t>
+            </w:r>
+            <w:r>
+              <w:rPr>
+                <w:rFonts w:ascii="Arial" w:hAnsi="Arial" w:cs="Arial"/>
+                <w:sz w:val="16"/>
+              </w:rPr>
+              <w:t>0</w:t>
+            </w:r>
+          </w:p>
+        </w:tc>
+        <w:tc>
+          <w:tcPr>
+            <w:tcW w:w="992" w:type="dxa"/>
+            <w:noWrap/>
+            <w:vAlign w:val="bottom"/>
+          </w:tcPr>
+          <w:p>
+            <w:pPr>
+              <w:jc w:val="right"/>
+              <w:rPr>
+                <w:rFonts w:ascii="Arial" w:hAnsi="Arial" w:cs="Arial"/>
+                <w:sz w:val="16"/>
+              </w:rPr>
+            </w:pPr>
+            <w:r>
+              <w:rPr>
+                <w:rFonts w:ascii="Arial" w:hAnsi="Arial" w:cs="Arial"/>
+                <w:sz w:val="16"/>
+              </w:rPr>
+              <w:t>4</w:t>
+            </w:r>
+            <w:r>
+              <w:rPr>
+                <w:rFonts w:ascii="Arial" w:hAnsi="Arial" w:cs="Arial"/>
+                <w:sz w:val="16"/>
+              </w:rPr>
+              <w:t>0%</w:t>
+            </w:r>
+          </w:p>
+        </w:tc>
+        <w:tc>
+          <w:tcPr>
+            <w:tcW w:w="1559" w:type="dxa"/>
+            <w:noWrap/>
+            <w:vAlign w:val="bottom"/>
+          </w:tcPr>
+          <w:p>
+            <w:pPr>
+              <w:jc w:val="right"/>
+              <w:rPr>
+                <w:rFonts w:ascii="Arial" w:hAnsi="Arial" w:cs="Arial"/>
+                <w:sz w:val="16"/>
+                <w:szCs w:val="16"/>
+              </w:rPr>
+            </w:pPr>
+            <w:hyperlink r:id="rId11" w:history="1">
+              <w:r>
+                <w:rPr>
+                  <w:rStyle w:val="Hyperlink"/>
+                  <w:rFonts w:ascii="Arial" w:hAnsi="Arial" w:cs="Arial"/>
+                  <w:sz w:val="16"/>
+                  <w:szCs w:val="16"/>
+                </w:rPr>
+                <w:t>http://developer.android.com/tools/sdk/eclipse-adt.html</w:t>
+              </w:r>
+            </w:hyperlink>
+          </w:p>
+        </w:tc>
+        <w:tc>
+          <w:tcPr>
+            <w:tcW w:w="567" w:type="dxa"/>
+            <w:noWrap/>
+            <w:vAlign w:val="bottom"/>
+          </w:tcPr>
+          <w:p>
+            <w:pPr>
+              <w:rPr>
+                <w:rFonts w:ascii="Arial" w:hAnsi="Arial" w:cs="Arial"/>
+                <w:sz w:val="16"/>
+              </w:rPr>
+            </w:pPr>
+          </w:p>
+        </w:tc>
+        <w:tc>
+          <w:tcPr>
+            <w:tcW w:w="993" w:type="dxa"/>
+            <w:noWrap/>
+            <w:vAlign w:val="bottom"/>
+          </w:tcPr>
+          <w:p>
+            <w:pPr>
+              <w:jc w:val="right"/>
+              <w:rPr>
+                <w:rFonts w:ascii="Arial" w:hAnsi="Arial" w:cs="Arial"/>
+                <w:sz w:val="16"/>
+              </w:rPr>
+            </w:pPr>
+            <w:r>
+              <w:rPr>
+                <w:rFonts w:ascii="Arial" w:hAnsi="Arial" w:cs="Arial"/>
+                <w:sz w:val="16"/>
+              </w:rPr>
+              <w:t>Elton Farias</w:t>
+            </w:r>
+          </w:p>
+        </w:tc>
+        <w:tc>
+          <w:tcPr>
+            <w:tcW w:w="850" w:type="dxa"/>
+            <w:noWrap/>
+            <w:vAlign w:val="bottom"/>
+          </w:tcPr>
+          <w:p>
+            <w:pPr>
+              <w:jc w:val="right"/>
+              <w:rPr>
+                <w:rFonts w:ascii="Arial" w:hAnsi="Arial" w:cs="Arial"/>
+                <w:sz w:val="16"/>
+              </w:rPr>
+            </w:pPr>
+            <w:r>
+              <w:rPr>
+                <w:rFonts w:ascii="Arial" w:hAnsi="Arial" w:cs="Arial"/>
+                <w:sz w:val="16"/>
+              </w:rPr>
+              <w:t>5</w:t>
+            </w:r>
+          </w:p>
+        </w:tc>
+        <w:tc>
+          <w:tcPr>
+            <w:tcW w:w="803" w:type="dxa"/>
+            <w:noWrap/>
+            <w:vAlign w:val="bottom"/>
+          </w:tcPr>
+          <w:p>
+            <w:pPr>
+              <w:rPr>
+                <w:rFonts w:ascii="Arial" w:hAnsi="Arial" w:cs="Arial"/>
+                <w:color w:val="0563C1"/>
+                <w:sz w:val="16"/>
+                <w:u w:val="single"/>
+              </w:rPr>
+            </w:pPr>
+            <w:r>
+              <w:rPr>
+                <w:rFonts w:ascii="Arial" w:hAnsi="Arial" w:cs="Arial"/>
+                <w:sz w:val="16"/>
+              </w:rPr>
+              <w:t>5</w:t>
+            </w:r>
+          </w:p>
+        </w:tc>
+      </w:tr>
+      <w:tr>
+        <w:trPr>
+          <w:trHeight w:val="255"/>
+        </w:trPr>
+        <w:tc>
+          <w:tcPr>
+            <w:tcW w:w="1714" w:type="dxa"/>
+            <w:noWrap/>
+            <w:vAlign w:val="bottom"/>
+          </w:tcPr>
+          <w:p>
+            <w:pPr>
+              <w:widowControl/>
+              <w:spacing w:line="240" w:lineRule="auto"/>
+              <w:rPr>
+                <w:rFonts w:ascii="Arial" w:hAnsi="Arial" w:cs="Arial"/>
+                <w:sz w:val="16"/>
+              </w:rPr>
+            </w:pPr>
+          </w:p>
+        </w:tc>
+        <w:tc>
+          <w:tcPr>
+            <w:tcW w:w="851" w:type="dxa"/>
+            <w:noWrap/>
+            <w:vAlign w:val="bottom"/>
+          </w:tcPr>
+          <w:p>
+            <w:pPr>
+              <w:rPr>
+                <w:rFonts w:ascii="Arial" w:hAnsi="Arial" w:cs="Arial"/>
+                <w:sz w:val="16"/>
+              </w:rPr>
+            </w:pPr>
+          </w:p>
+        </w:tc>
+        <w:tc>
+          <w:tcPr>
+            <w:tcW w:w="1134" w:type="dxa"/>
+            <w:noWrap/>
+            <w:vAlign w:val="bottom"/>
+          </w:tcPr>
+          <w:p>
+            <w:pPr>
+              <w:jc w:val="right"/>
+              <w:rPr>
+                <w:rFonts w:ascii="Arial" w:hAnsi="Arial" w:cs="Arial"/>
+                <w:sz w:val="16"/>
+              </w:rPr>
+            </w:pPr>
+          </w:p>
+        </w:tc>
+        <w:tc>
+          <w:tcPr>
+            <w:tcW w:w="992" w:type="dxa"/>
+            <w:noWrap/>
+            <w:vAlign w:val="bottom"/>
+          </w:tcPr>
+          <w:p>
+            <w:pPr>
+              <w:jc w:val="right"/>
+              <w:rPr>
+                <w:rFonts w:ascii="Arial" w:hAnsi="Arial" w:cs="Arial"/>
+                <w:sz w:val="16"/>
+              </w:rPr>
+            </w:pPr>
+          </w:p>
+        </w:tc>
+        <w:tc>
+          <w:tcPr>
+            <w:tcW w:w="1559" w:type="dxa"/>
+            <w:noWrap/>
+            <w:vAlign w:val="bottom"/>
+          </w:tcPr>
+          <w:p>
+            <w:pPr>
+              <w:jc w:val="right"/>
+              <w:rPr>
+                <w:rFonts w:ascii="Arial" w:hAnsi="Arial" w:cs="Arial"/>
+                <w:sz w:val="16"/>
+              </w:rPr>
+            </w:pPr>
+          </w:p>
+        </w:tc>
+        <w:tc>
+          <w:tcPr>
+            <w:tcW w:w="567" w:type="dxa"/>
+            <w:noWrap/>
+            <w:vAlign w:val="bottom"/>
+          </w:tcPr>
+          <w:p>
+            <w:pPr>
+              <w:rPr>
+                <w:rFonts w:ascii="Arial" w:hAnsi="Arial" w:cs="Arial"/>
+                <w:sz w:val="16"/>
+              </w:rPr>
+            </w:pPr>
+          </w:p>
+        </w:tc>
+        <w:tc>
+          <w:tcPr>
+            <w:tcW w:w="993" w:type="dxa"/>
+            <w:noWrap/>
+            <w:vAlign w:val="bottom"/>
+          </w:tcPr>
+          <w:p>
+            <w:pPr>
+              <w:jc w:val="right"/>
+              <w:rPr>
+                <w:rFonts w:ascii="Arial" w:hAnsi="Arial" w:cs="Arial"/>
+                <w:sz w:val="16"/>
+              </w:rPr>
+            </w:pPr>
+          </w:p>
+        </w:tc>
+        <w:tc>
+          <w:tcPr>
+            <w:tcW w:w="850" w:type="dxa"/>
+            <w:noWrap/>
+            <w:vAlign w:val="bottom"/>
+          </w:tcPr>
+          <w:p>
+            <w:pPr>
+              <w:jc w:val="right"/>
+              <w:rPr>
+                <w:rFonts w:ascii="Arial" w:hAnsi="Arial" w:cs="Arial"/>
+                <w:sz w:val="16"/>
+              </w:rPr>
+            </w:pPr>
+          </w:p>
+        </w:tc>
+        <w:tc>
+          <w:tcPr>
+            <w:tcW w:w="803" w:type="dxa"/>
+            <w:noWrap/>
+            <w:vAlign w:val="bottom"/>
+          </w:tcPr>
+          <w:p>
+            <w:pPr>
+              <w:rPr>
+                <w:rFonts w:ascii="Arial" w:hAnsi="Arial" w:cs="Arial"/>
+                <w:sz w:val="16"/>
+              </w:rPr>
+            </w:pPr>
+          </w:p>
+        </w:tc>
+      </w:tr>
+      <w:tr>
+        <w:trPr>
+          <w:trHeight w:val="255"/>
+        </w:trPr>
+        <w:tc>
+          <w:tcPr>
+            <w:tcW w:w="1714" w:type="dxa"/>
+            <w:noWrap/>
+            <w:vAlign w:val="bottom"/>
+          </w:tcPr>
+          <w:p>
+            <w:pPr>
+              <w:widowControl/>
+              <w:spacing w:line="240" w:lineRule="auto"/>
+              <w:rPr>
+                <w:rFonts w:ascii="Arial" w:hAnsi="Arial" w:cs="Arial"/>
+                <w:sz w:val="16"/>
+              </w:rPr>
+            </w:pPr>
+          </w:p>
+        </w:tc>
+        <w:tc>
+          <w:tcPr>
+            <w:tcW w:w="851" w:type="dxa"/>
+            <w:noWrap/>
+            <w:vAlign w:val="bottom"/>
+          </w:tcPr>
+          <w:p>
+            <w:pPr>
+              <w:rPr>
+                <w:rFonts w:ascii="Arial" w:hAnsi="Arial" w:cs="Arial"/>
+                <w:sz w:val="16"/>
+              </w:rPr>
+            </w:pPr>
+          </w:p>
+        </w:tc>
+        <w:tc>
+          <w:tcPr>
+            <w:tcW w:w="1134" w:type="dxa"/>
+            <w:noWrap/>
+            <w:vAlign w:val="bottom"/>
+          </w:tcPr>
+          <w:p>
+            <w:pPr>
+              <w:jc w:val="right"/>
+              <w:rPr>
+                <w:rFonts w:ascii="Arial" w:hAnsi="Arial" w:cs="Arial"/>
+                <w:sz w:val="16"/>
+              </w:rPr>
+            </w:pPr>
+          </w:p>
+        </w:tc>
+        <w:tc>
+          <w:tcPr>
+            <w:tcW w:w="992" w:type="dxa"/>
+            <w:noWrap/>
+            <w:vAlign w:val="bottom"/>
+          </w:tcPr>
+          <w:p>
+            <w:pPr>
+              <w:jc w:val="right"/>
+              <w:rPr>
+                <w:rFonts w:ascii="Arial" w:hAnsi="Arial" w:cs="Arial"/>
+                <w:sz w:val="16"/>
+              </w:rPr>
+            </w:pPr>
+          </w:p>
+        </w:tc>
+        <w:tc>
+          <w:tcPr>
+            <w:tcW w:w="1559" w:type="dxa"/>
+            <w:noWrap/>
+            <w:vAlign w:val="bottom"/>
+          </w:tcPr>
+          <w:p>
+            <w:pPr>
+              <w:jc w:val="right"/>
+              <w:rPr>
+                <w:rFonts w:ascii="Arial" w:hAnsi="Arial" w:cs="Arial"/>
+                <w:sz w:val="16"/>
+              </w:rPr>
+            </w:pPr>
+          </w:p>
+        </w:tc>
+        <w:tc>
+          <w:tcPr>
+            <w:tcW w:w="567" w:type="dxa"/>
             <w:noWrap/>
             <w:vAlign w:val="bottom"/>
           </w:tcPr>
@@ -2825,8 +2926,16 @@
               <w:rPr>
                 <w:rFonts w:ascii="Arial" w:hAnsi="Arial" w:cs="Arial"/>
               </w:rPr>
-              <w:t>Configuração do ambiente de Desenvolvimento Android</w:t>
-            </w:r>
+              <w:t xml:space="preserve">Configuração do ambiente de Desenvolvimento </w:t>
+            </w:r>
+            <w:proofErr w:type="spellStart"/>
+            <w:r>
+              <w:rPr>
+                <w:rFonts w:ascii="Arial" w:hAnsi="Arial" w:cs="Arial"/>
+              </w:rPr>
+              <w:t>Android</w:t>
+            </w:r>
+            <w:proofErr w:type="spellEnd"/>
           </w:p>
         </w:tc>
         <w:tc>
@@ -2895,7 +3004,21 @@
               <w:rPr>
                 <w:rFonts w:ascii="Arial" w:hAnsi="Arial" w:cs="Arial"/>
               </w:rPr>
-              <w:t>da plataforma a ser definida ou mesclar a IDE SDK do Google Android com o Eclipse</w:t>
+              <w:t xml:space="preserve">da plataforma a ser definida ou mesclar a IDE SDK do Google </w:t>
+            </w:r>
+            <w:proofErr w:type="spellStart"/>
+            <w:r>
+              <w:rPr>
+                <w:rFonts w:ascii="Arial" w:hAnsi="Arial" w:cs="Arial"/>
+              </w:rPr>
+              <w:t>Android</w:t>
+            </w:r>
+            <w:proofErr w:type="spellEnd"/>
+            <w:r>
+              <w:rPr>
+                <w:rFonts w:ascii="Arial" w:hAnsi="Arial" w:cs="Arial"/>
+              </w:rPr>
+              <w:t xml:space="preserve"> com o Eclipse</w:t>
             </w:r>
             <w:r>
               <w:rPr>
@@ -3035,7 +3158,23 @@
           <w:rFonts w:cs="Arial"/>
           <w:b w:val="0"/>
         </w:rPr>
-        <w:t>Validação com os Stakeholders os primeiros requisitos do projeto.</w:t>
+        <w:t xml:space="preserve">Validação com os </w:t>
+      </w:r>
+      <w:proofErr w:type="spellStart"/>
+      <w:r>
+        <w:rPr>
+          <w:rFonts w:cs="Arial"/>
+          <w:b w:val="0"/>
+        </w:rPr>
+        <w:t>Stakeholders</w:t>
+      </w:r>
+      <w:proofErr w:type="spellEnd"/>
+      <w:r>
+        <w:rPr>
+          <w:rFonts w:cs="Arial"/>
+          <w:b w:val="0"/>
+        </w:rPr>
+        <w:t xml:space="preserve"> os primeiros requisitos do projeto.</w:t>
       </w:r>
     </w:p>
     <w:p/>
@@ -3207,6 +3346,12 @@
               </w:rPr>
               <w:t>Elton</w:t>
             </w:r>
+            <w:r>
+              <w:rPr>
+                <w:rFonts w:ascii="Arial" w:hAnsi="Arial" w:cs="Arial"/>
+              </w:rPr>
+              <w:t xml:space="preserve"> Farias</w:t>
+            </w:r>
           </w:p>
         </w:tc>
       </w:tr>
@@ -3332,7 +3477,23 @@
           <w:rFonts w:ascii="Arial" w:hAnsi="Arial" w:cs="Arial"/>
           <w:color w:val="auto"/>
         </w:rPr>
-        <w:t>A conta no github para controlar o versionamento do projeto está 100% concluído, apesar do planejamento com relação as horas trabalhadas ficar no limite.</w:t>
+        <w:t xml:space="preserve">A conta no </w:t>
+      </w:r>
+      <w:proofErr w:type="spellStart"/>
+      <w:r>
+        <w:rPr>
+          <w:rFonts w:ascii="Arial" w:hAnsi="Arial" w:cs="Arial"/>
+          <w:color w:val="auto"/>
+        </w:rPr>
+        <w:t>github</w:t>
+      </w:r>
+      <w:proofErr w:type="spellEnd"/>
+      <w:r>
+        <w:rPr>
+          <w:rFonts w:ascii="Arial" w:hAnsi="Arial" w:cs="Arial"/>
+          <w:color w:val="auto"/>
+        </w:rPr>
+        <w:t xml:space="preserve"> para controlar o versionamento do projeto está 100% concluído, apesar do planejamento com relação as horas trabalhadas ficar no limite.</w:t>
       </w:r>
     </w:p>
     <w:p>
@@ -3464,8 +3625,16 @@
         <w:rPr>
           <w:rFonts w:ascii="Arial" w:hAnsi="Arial" w:cs="Arial"/>
         </w:rPr>
-        <w:t>sicionada no GitHub</w:t>
+        <w:t xml:space="preserve">sicionada no </w:t>
       </w:r>
+      <w:proofErr w:type="spellStart"/>
+      <w:r>
+        <w:rPr>
+          <w:rFonts w:ascii="Arial" w:hAnsi="Arial" w:cs="Arial"/>
+        </w:rPr>
+        <w:t>GitHub</w:t>
+      </w:r>
+      <w:proofErr w:type="spellEnd"/>
       <w:r>
         <w:rPr>
           <w:rFonts w:ascii="Arial" w:hAnsi="Arial" w:cs="Arial"/>
@@ -3481,8 +3650,8 @@
       </w:pPr>
     </w:p>
     <w:sectPr>
-      <w:headerReference w:type="default" r:id="rId8"/>
-      <w:footerReference w:type="default" r:id="rId9"/>
+      <w:headerReference w:type="default" r:id="rId12"/>
+      <w:footerReference w:type="default" r:id="rId13"/>
       <w:pgSz w:w="12240" w:h="15840" w:code="1"/>
       <w:pgMar w:top="1440" w:right="1440" w:bottom="1440" w:left="1440" w:header="720" w:footer="720" w:gutter="0"/>
       <w:cols w:space="720"/>
@@ -3568,6 +3737,7 @@
           <w:r>
             <w:sym w:font="Symbol" w:char="F0D3"/>
           </w:r>
+          <w:proofErr w:type="gramStart"/>
           <w:r>
             <w:t xml:space="preserve">MeuProjeto.net,  </w:t>
           </w:r>
@@ -3586,6 +3756,7 @@
             </w:rPr>
             <w:t>2013</w:t>
           </w:r>
+          <w:proofErr w:type="gramEnd"/>
           <w:r>
             <w:rPr>
               <w:noProof/>
@@ -3660,29 +3831,15 @@
             </w:rPr>
             <w:t xml:space="preserve"> </w:t>
           </w:r>
-          <w:r>
-            <w:fldChar w:fldCharType="begin"/>
-          </w:r>
-          <w:r>
-            <w:instrText xml:space="preserve"> NUMPAGES  \* MERGEFORMAT </w:instrText>
-          </w:r>
-          <w:r>
-            <w:fldChar w:fldCharType="separate"/>
-          </w:r>
-          <w:r>
-            <w:rPr>
-              <w:rStyle w:val="Nmerodepgina"/>
-              <w:noProof/>
-            </w:rPr>
-            <w:t>3</w:t>
-          </w:r>
-          <w:r>
-            <w:rPr>
-              <w:rStyle w:val="Nmerodepgina"/>
-              <w:noProof/>
-            </w:rPr>
-            <w:fldChar w:fldCharType="end"/>
-          </w:r>
+          <w:fldSimple w:instr=" NUMPAGES  \* MERGEFORMAT ">
+            <w:r>
+              <w:rPr>
+                <w:rStyle w:val="Nmerodepgina"/>
+                <w:noProof/>
+              </w:rPr>
+              <w:t>3</w:t>
+            </w:r>
+          </w:fldSimple>
         </w:p>
       </w:tc>
     </w:tr>
@@ -3747,15 +3904,22 @@
               <w:tab w:val="clear" w:pos="8640"/>
             </w:tabs>
           </w:pPr>
+          <w:proofErr w:type="spellStart"/>
           <w:r>
             <w:t>BorrLoc</w:t>
           </w:r>
           <w:r>
             <w:t>ator</w:t>
           </w:r>
+          <w:proofErr w:type="spellEnd"/>
           <w:r>
-            <w:t xml:space="preserve"> App</w:t>
+            <w:t xml:space="preserve"> </w:t>
           </w:r>
+          <w:proofErr w:type="spellStart"/>
+          <w:r>
+            <w:t>App</w:t>
+          </w:r>
+          <w:proofErr w:type="spellEnd"/>
         </w:p>
       </w:tc>
       <w:tc>
@@ -3770,6 +3934,9 @@
             <w:spacing w:before="40"/>
             <w:ind w:right="68"/>
           </w:pPr>
+          <w:r>
+            <w:t xml:space="preserve">  Update</w:t>
+          </w:r>
         </w:p>
       </w:tc>
     </w:tr>

</xml_diff>